<commit_message>
Documento de testes atualizado
</commit_message>
<xml_diff>
--- a/Documentos/Testes/Caso_de_Teste_Unidade_Grupo_Peru.docx
+++ b/Documentos/Testes/Caso_de_Teste_Unidade_Grupo_Peru.docx
@@ -1,6 +1,6 @@
 
 <file path=word/document.xml><?xml version="1.0" encoding="utf-8"?>
-<w:document xmlns:ve="http://schemas.openxmlformats.org/markup-compatibility/2006" xmlns:o="urn:schemas-microsoft-com:office:office" xmlns:r="http://schemas.openxmlformats.org/officeDocument/2006/relationships" xmlns:m="http://schemas.openxmlformats.org/officeDocument/2006/math" xmlns:v="urn:schemas-microsoft-com:vml" xmlns:wp="http://schemas.openxmlformats.org/drawingml/2006/wordprocessingDrawing" xmlns:w10="urn:schemas-microsoft-com:office:word" xmlns:w="http://schemas.openxmlformats.org/wordprocessingml/2006/main" xmlns:wne="http://schemas.microsoft.com/office/word/2006/wordml">
+<w:document xmlns:wpc="http://schemas.microsoft.com/office/word/2010/wordprocessingCanvas" xmlns:mc="http://schemas.openxmlformats.org/markup-compatibility/2006" xmlns:o="urn:schemas-microsoft-com:office:office" xmlns:r="http://schemas.openxmlformats.org/officeDocument/2006/relationships" xmlns:m="http://schemas.openxmlformats.org/officeDocument/2006/math" xmlns:v="urn:schemas-microsoft-com:vml" xmlns:wp14="http://schemas.microsoft.com/office/word/2010/wordprocessingDrawing" xmlns:wp="http://schemas.openxmlformats.org/drawingml/2006/wordprocessingDrawing" xmlns:w10="urn:schemas-microsoft-com:office:word" xmlns:w="http://schemas.openxmlformats.org/wordprocessingml/2006/main" xmlns:w14="http://schemas.microsoft.com/office/word/2010/wordml" xmlns:w15="http://schemas.microsoft.com/office/word/2012/wordml" xmlns:wpg="http://schemas.microsoft.com/office/word/2010/wordprocessingGroup" xmlns:wpi="http://schemas.microsoft.com/office/word/2010/wordprocessingInk" xmlns:wne="http://schemas.microsoft.com/office/word/2006/wordml" xmlns:wps="http://schemas.microsoft.com/office/word/2010/wordprocessingShape" mc:Ignorable="w14 w15 wp14">
   <w:body>
     <w:p>
       <w:pPr>
@@ -290,7 +290,7 @@
           <w:insideV w:val="single" w:sz="6" w:space="0" w:color="auto"/>
         </w:tblBorders>
         <w:tblLayout w:type="fixed"/>
-        <w:tblLook w:val="0000"/>
+        <w:tblLook w:val="0000" w:firstRow="0" w:lastRow="0" w:firstColumn="0" w:lastColumn="0" w:noHBand="0" w:noVBand="0"/>
       </w:tblPr>
       <w:tblGrid>
         <w:gridCol w:w="1560"/>
@@ -455,6 +455,9 @@
               <w:ind w:left="-108" w:right="34"/>
               <w:jc w:val="center"/>
             </w:pPr>
+            <w:r>
+              <w:t>19/12/2016</w:t>
+            </w:r>
           </w:p>
         </w:tc>
         <w:tc>
@@ -465,19 +468,32 @@
             <w:pPr>
               <w:jc w:val="center"/>
             </w:pPr>
+            <w:r>
+              <w:t>1.1</w:t>
+            </w:r>
           </w:p>
         </w:tc>
         <w:tc>
           <w:tcPr>
             <w:tcW w:w="4536" w:type="dxa"/>
           </w:tcPr>
-          <w:p/>
+          <w:p>
+            <w:r>
+              <w:t>Correção dos casos de teste</w:t>
+            </w:r>
+          </w:p>
         </w:tc>
         <w:tc>
           <w:tcPr>
             <w:tcW w:w="1559" w:type="dxa"/>
           </w:tcPr>
-          <w:p/>
+          <w:p>
+            <w:r>
+              <w:t>Grupo Peru</w:t>
+            </w:r>
+            <w:bookmarkStart w:id="1" w:name="_GoBack"/>
+            <w:bookmarkEnd w:id="1"/>
+          </w:p>
         </w:tc>
       </w:tr>
       <w:tr>
@@ -598,10 +614,10 @@
           <w:lang w:val="pt-BR"/>
         </w:rPr>
       </w:pPr>
-      <w:bookmarkStart w:id="1" w:name="_Toc456598590"/>
-      <w:bookmarkStart w:id="2" w:name="_Toc456600921"/>
-      <w:bookmarkStart w:id="3" w:name="_Toc534195094"/>
-      <w:bookmarkStart w:id="4" w:name="_Toc22094983"/>
+      <w:bookmarkStart w:id="2" w:name="_Toc456598590"/>
+      <w:bookmarkStart w:id="3" w:name="_Toc456600921"/>
+      <w:bookmarkStart w:id="4" w:name="_Toc534195094"/>
+      <w:bookmarkStart w:id="5" w:name="_Toc22094983"/>
       <w:r>
         <w:rPr>
           <w:rFonts w:ascii="Times New Roman" w:hAnsi="Times New Roman"/>
@@ -609,8 +625,8 @@
         </w:rPr>
         <w:t>Referênc</w:t>
       </w:r>
-      <w:bookmarkEnd w:id="1"/>
       <w:bookmarkEnd w:id="2"/>
+      <w:bookmarkEnd w:id="3"/>
       <w:r>
         <w:rPr>
           <w:rFonts w:ascii="Times New Roman" w:hAnsi="Times New Roman"/>
@@ -618,8 +634,8 @@
         </w:rPr>
         <w:t>ias</w:t>
       </w:r>
-      <w:bookmarkEnd w:id="3"/>
       <w:bookmarkEnd w:id="4"/>
+      <w:bookmarkEnd w:id="5"/>
     </w:p>
     <w:tbl>
       <w:tblPr>
@@ -638,7 +654,7 @@
           <w:left w:w="70" w:type="dxa"/>
           <w:right w:w="70" w:type="dxa"/>
         </w:tblCellMar>
-        <w:tblLook w:val="0000"/>
+        <w:tblLook w:val="0000" w:firstRow="0" w:lastRow="0" w:firstColumn="0" w:lastColumn="0" w:noHBand="0" w:noVBand="0"/>
       </w:tblPr>
       <w:tblGrid>
         <w:gridCol w:w="1843"/>
@@ -856,7 +872,7 @@
           <w:lang w:val="pt-BR"/>
         </w:rPr>
       </w:pPr>
-      <w:bookmarkStart w:id="5" w:name="_Toc40834877"/>
+      <w:bookmarkStart w:id="6" w:name="_Toc40834877"/>
       <w:r>
         <w:rPr>
           <w:rFonts w:ascii="Times New Roman" w:hAnsi="Times New Roman"/>
@@ -864,7 +880,7 @@
         </w:rPr>
         <w:t>Casos de Teste</w:t>
       </w:r>
-      <w:bookmarkEnd w:id="5"/>
+      <w:bookmarkEnd w:id="6"/>
     </w:p>
     <w:p>
       <w:pPr>
@@ -874,8 +890,8 @@
           <w:lang w:val="pt-BR"/>
         </w:rPr>
       </w:pPr>
-      <w:bookmarkStart w:id="6" w:name="_Toc458499737"/>
-      <w:bookmarkStart w:id="7" w:name="_Toc40834878"/>
+      <w:bookmarkStart w:id="7" w:name="_Toc458499737"/>
+      <w:bookmarkStart w:id="8" w:name="_Toc40834878"/>
       <w:r>
         <w:rPr>
           <w:rFonts w:ascii="Times New Roman" w:hAnsi="Times New Roman"/>
@@ -897,8 +913,8 @@
         </w:rPr>
         <w:t xml:space="preserve"> </w:t>
       </w:r>
-      <w:bookmarkEnd w:id="6"/>
       <w:bookmarkEnd w:id="7"/>
+      <w:bookmarkEnd w:id="8"/>
       <w:r>
         <w:rPr>
           <w:rFonts w:ascii="Times New Roman" w:hAnsi="Times New Roman"/>
@@ -921,14 +937,14 @@
           <w:rFonts w:ascii="Times New Roman" w:hAnsi="Times New Roman"/>
         </w:rPr>
       </w:pPr>
-      <w:bookmarkStart w:id="8" w:name="_Toc40834879"/>
+      <w:bookmarkStart w:id="9" w:name="_Toc40834879"/>
       <w:r>
         <w:rPr>
           <w:rFonts w:ascii="Times New Roman" w:hAnsi="Times New Roman"/>
         </w:rPr>
         <w:t>Descrição</w:t>
       </w:r>
-      <w:bookmarkEnd w:id="8"/>
+      <w:bookmarkEnd w:id="9"/>
     </w:p>
     <w:p>
       <w:pPr>
@@ -984,15 +1000,59 @@
           <w:rFonts w:ascii="Arial" w:hAnsi="Arial" w:cs="Arial"/>
           <w:sz w:val="20"/>
         </w:rPr>
-        <w:t xml:space="preserve"> Será testado o método “criar_anuncio()”.</w:t>
-      </w:r>
-    </w:p>
-    <w:p>
-      <w:pPr>
+        <w:t xml:space="preserve"> Será</w:t>
+      </w:r>
+      <w:r>
         <w:rPr>
           <w:rFonts w:ascii="Arial" w:hAnsi="Arial" w:cs="Arial"/>
           <w:sz w:val="20"/>
         </w:rPr>
+        <w:t xml:space="preserve"> testado o método “</w:t>
+      </w:r>
+      <w:proofErr w:type="gramStart"/>
+      <w:r>
+        <w:rPr>
+          <w:rFonts w:ascii="Arial" w:hAnsi="Arial" w:cs="Arial"/>
+          <w:sz w:val="20"/>
+        </w:rPr>
+        <w:t>publicar</w:t>
+      </w:r>
+      <w:r>
+        <w:rPr>
+          <w:rFonts w:ascii="Arial" w:hAnsi="Arial" w:cs="Arial"/>
+          <w:sz w:val="20"/>
+        </w:rPr>
+        <w:t>(</w:t>
+      </w:r>
+      <w:proofErr w:type="gramEnd"/>
+      <w:r>
+        <w:rPr>
+          <w:rFonts w:ascii="Arial" w:hAnsi="Arial" w:cs="Arial"/>
+          <w:sz w:val="20"/>
+        </w:rPr>
+        <w:t>)</w:t>
+      </w:r>
+      <w:r>
+        <w:rPr>
+          <w:rFonts w:ascii="Arial" w:hAnsi="Arial" w:cs="Arial"/>
+          <w:sz w:val="20"/>
+        </w:rPr>
+        <w:t xml:space="preserve"> da classe Anuncio</w:t>
+      </w:r>
+      <w:r>
+        <w:rPr>
+          <w:rFonts w:ascii="Arial" w:hAnsi="Arial" w:cs="Arial"/>
+          <w:sz w:val="20"/>
+        </w:rPr>
+        <w:t>”.</w:t>
+      </w:r>
+    </w:p>
+    <w:p>
+      <w:pPr>
+        <w:rPr>
+          <w:rFonts w:ascii="Arial" w:hAnsi="Arial" w:cs="Arial"/>
+          <w:sz w:val="20"/>
+        </w:rPr>
       </w:pPr>
     </w:p>
     <w:p>
@@ -1002,14 +1062,14 @@
           <w:rFonts w:ascii="Times New Roman" w:hAnsi="Times New Roman"/>
         </w:rPr>
       </w:pPr>
-      <w:bookmarkStart w:id="9" w:name="_Toc40834880"/>
+      <w:bookmarkStart w:id="10" w:name="_Toc40834880"/>
       <w:r>
         <w:rPr>
           <w:rFonts w:ascii="Times New Roman" w:hAnsi="Times New Roman"/>
         </w:rPr>
         <w:t>Pré-condições para o caso</w:t>
       </w:r>
-      <w:bookmarkEnd w:id="9"/>
+      <w:bookmarkEnd w:id="10"/>
     </w:p>
     <w:p>
       <w:pPr>
@@ -1023,15 +1083,31 @@
           <w:rFonts w:ascii="Arial" w:hAnsi="Arial" w:cs="Arial"/>
           <w:sz w:val="20"/>
         </w:rPr>
-        <w:t>A única pré-condição é que o método esteja implementado para que possamos usar o executor de testes em Django.</w:t>
-      </w:r>
-    </w:p>
-    <w:p>
-      <w:pPr>
+        <w:t xml:space="preserve">A única pré-condição é que o método esteja implementado para que possamos usar o executor de testes em </w:t>
+      </w:r>
+      <w:proofErr w:type="spellStart"/>
+      <w:r>
         <w:rPr>
           <w:rFonts w:ascii="Arial" w:hAnsi="Arial" w:cs="Arial"/>
           <w:sz w:val="20"/>
         </w:rPr>
+        <w:t>Django</w:t>
+      </w:r>
+      <w:proofErr w:type="spellEnd"/>
+      <w:r>
+        <w:rPr>
+          <w:rFonts w:ascii="Arial" w:hAnsi="Arial" w:cs="Arial"/>
+          <w:sz w:val="20"/>
+        </w:rPr>
+        <w:t>.</w:t>
+      </w:r>
+    </w:p>
+    <w:p>
+      <w:pPr>
+        <w:rPr>
+          <w:rFonts w:ascii="Arial" w:hAnsi="Arial" w:cs="Arial"/>
+          <w:sz w:val="20"/>
+        </w:rPr>
       </w:pPr>
     </w:p>
     <w:p>
@@ -1041,20 +1117,20 @@
           <w:rFonts w:ascii="Times New Roman" w:hAnsi="Times New Roman"/>
         </w:rPr>
       </w:pPr>
-      <w:bookmarkStart w:id="10" w:name="_Toc40834882"/>
-      <w:bookmarkStart w:id="11" w:name="_Toc458499738"/>
+      <w:bookmarkStart w:id="11" w:name="_Toc40834882"/>
+      <w:bookmarkStart w:id="12" w:name="_Toc458499738"/>
       <w:r>
         <w:rPr>
           <w:rFonts w:ascii="Times New Roman" w:hAnsi="Times New Roman"/>
         </w:rPr>
         <w:t>Conjunto de valores</w:t>
       </w:r>
-      <w:bookmarkEnd w:id="10"/>
+      <w:bookmarkEnd w:id="11"/>
     </w:p>
     <w:p/>
     <w:tbl>
       <w:tblPr>
-        <w:tblW w:w="10187" w:type="dxa"/>
+        <w:tblW w:w="8330" w:type="dxa"/>
         <w:tblBorders>
           <w:top w:val="single" w:sz="4" w:space="0" w:color="auto"/>
           <w:left w:val="single" w:sz="4" w:space="0" w:color="auto"/>
@@ -1064,7 +1140,7 @@
           <w:insideV w:val="single" w:sz="4" w:space="0" w:color="auto"/>
         </w:tblBorders>
         <w:tblLayout w:type="fixed"/>
-        <w:tblLook w:val="0000"/>
+        <w:tblLook w:val="0000" w:firstRow="0" w:lastRow="0" w:firstColumn="0" w:lastColumn="0" w:noHBand="0" w:noVBand="0"/>
       </w:tblPr>
       <w:tblGrid>
         <w:gridCol w:w="1951"/>
@@ -1072,7 +1148,6 @@
         <w:gridCol w:w="1843"/>
         <w:gridCol w:w="1403"/>
         <w:gridCol w:w="1857"/>
-        <w:gridCol w:w="1857"/>
       </w:tblGrid>
       <w:tr>
         <w:trPr>
@@ -1104,6 +1179,106 @@
             </w:r>
           </w:p>
         </w:tc>
+      </w:tr>
+      <w:tr>
+        <w:tc>
+          <w:tcPr>
+            <w:tcW w:w="1951" w:type="dxa"/>
+            <w:shd w:val="pct10" w:color="auto" w:fill="auto"/>
+          </w:tcPr>
+          <w:p>
+            <w:pPr>
+              <w:pStyle w:val="Corpodetexto"/>
+              <w:rPr>
+                <w:sz w:val="22"/>
+                <w:szCs w:val="22"/>
+              </w:rPr>
+            </w:pPr>
+          </w:p>
+        </w:tc>
+        <w:tc>
+          <w:tcPr>
+            <w:tcW w:w="1276" w:type="dxa"/>
+            <w:shd w:val="pct10" w:color="auto" w:fill="auto"/>
+          </w:tcPr>
+          <w:p>
+            <w:pPr>
+              <w:pStyle w:val="Corpodetexto"/>
+              <w:jc w:val="center"/>
+              <w:rPr>
+                <w:b/>
+                <w:sz w:val="22"/>
+                <w:szCs w:val="22"/>
+              </w:rPr>
+            </w:pPr>
+            <w:r>
+              <w:rPr>
+                <w:b/>
+                <w:sz w:val="22"/>
+                <w:szCs w:val="22"/>
+              </w:rPr>
+              <w:t>Cenário 1</w:t>
+            </w:r>
+          </w:p>
+        </w:tc>
+        <w:tc>
+          <w:tcPr>
+            <w:tcW w:w="1843" w:type="dxa"/>
+            <w:shd w:val="pct10" w:color="auto" w:fill="auto"/>
+          </w:tcPr>
+          <w:p>
+            <w:pPr>
+              <w:pStyle w:val="Corpodetexto"/>
+              <w:jc w:val="center"/>
+              <w:rPr>
+                <w:b/>
+                <w:sz w:val="22"/>
+                <w:szCs w:val="22"/>
+              </w:rPr>
+            </w:pPr>
+            <w:r>
+              <w:rPr>
+                <w:b/>
+                <w:sz w:val="22"/>
+                <w:szCs w:val="22"/>
+              </w:rPr>
+              <w:t>Cenário 2</w:t>
+            </w:r>
+          </w:p>
+        </w:tc>
+        <w:tc>
+          <w:tcPr>
+            <w:tcW w:w="1403" w:type="dxa"/>
+            <w:shd w:val="pct10" w:color="auto" w:fill="auto"/>
+          </w:tcPr>
+          <w:p>
+            <w:pPr>
+              <w:pStyle w:val="Corpodetexto"/>
+              <w:jc w:val="center"/>
+              <w:rPr>
+                <w:b/>
+                <w:sz w:val="22"/>
+                <w:szCs w:val="22"/>
+              </w:rPr>
+            </w:pPr>
+            <w:r>
+              <w:rPr>
+                <w:b/>
+                <w:sz w:val="22"/>
+                <w:szCs w:val="22"/>
+              </w:rPr>
+              <w:t xml:space="preserve">Cenário </w:t>
+            </w:r>
+            <w:r>
+              <w:rPr>
+                <w:b/>
+                <w:sz w:val="22"/>
+                <w:szCs w:val="22"/>
+              </w:rPr>
+              <w:t>3</w:t>
+            </w:r>
+          </w:p>
+        </w:tc>
         <w:tc>
           <w:tcPr>
             <w:tcW w:w="1857" w:type="dxa"/>
@@ -1119,6 +1294,14 @@
                 <w:szCs w:val="22"/>
               </w:rPr>
             </w:pPr>
+            <w:r>
+              <w:rPr>
+                <w:b/>
+                <w:sz w:val="22"/>
+                <w:szCs w:val="22"/>
+              </w:rPr>
+              <w:t>Cenário 4</w:t>
+            </w:r>
           </w:p>
         </w:tc>
       </w:tr>
@@ -1132,142 +1315,154 @@
             <w:pPr>
               <w:pStyle w:val="Corpodetexto"/>
               <w:rPr>
-                <w:sz w:val="22"/>
-                <w:szCs w:val="22"/>
-              </w:rPr>
-            </w:pPr>
+                <w:b/>
+                <w:sz w:val="22"/>
+                <w:szCs w:val="22"/>
+              </w:rPr>
+            </w:pPr>
+            <w:r>
+              <w:rPr>
+                <w:b/>
+                <w:sz w:val="22"/>
+                <w:szCs w:val="22"/>
+              </w:rPr>
+              <w:t>Nome</w:t>
+            </w:r>
           </w:p>
         </w:tc>
         <w:tc>
           <w:tcPr>
             <w:tcW w:w="1276" w:type="dxa"/>
-            <w:shd w:val="pct10" w:color="auto" w:fill="auto"/>
           </w:tcPr>
           <w:p>
             <w:pPr>
               <w:pStyle w:val="Corpodetexto"/>
-              <w:jc w:val="center"/>
-              <w:rPr>
-                <w:b/>
-                <w:sz w:val="22"/>
-                <w:szCs w:val="22"/>
-              </w:rPr>
-            </w:pPr>
-            <w:r>
-              <w:rPr>
-                <w:b/>
-                <w:sz w:val="22"/>
-                <w:szCs w:val="22"/>
-              </w:rPr>
-              <w:t>Cenário 1</w:t>
+              <w:rPr>
+                <w:sz w:val="22"/>
+                <w:szCs w:val="22"/>
+              </w:rPr>
+            </w:pPr>
+            <w:proofErr w:type="spellStart"/>
+            <w:r>
+              <w:rPr>
+                <w:sz w:val="22"/>
+                <w:szCs w:val="22"/>
+              </w:rPr>
+              <w:t>Choppada</w:t>
+            </w:r>
+            <w:proofErr w:type="spellEnd"/>
+            <w:r>
+              <w:rPr>
+                <w:sz w:val="22"/>
+                <w:szCs w:val="22"/>
+              </w:rPr>
+              <w:t xml:space="preserve"> Engenharia Eletrônica (válido)</w:t>
             </w:r>
           </w:p>
         </w:tc>
         <w:tc>
           <w:tcPr>
             <w:tcW w:w="1843" w:type="dxa"/>
-            <w:shd w:val="pct10" w:color="auto" w:fill="auto"/>
           </w:tcPr>
           <w:p>
             <w:pPr>
               <w:pStyle w:val="Corpodetexto"/>
-              <w:jc w:val="center"/>
-              <w:rPr>
-                <w:b/>
-                <w:sz w:val="22"/>
-                <w:szCs w:val="22"/>
-              </w:rPr>
-            </w:pPr>
-            <w:r>
-              <w:rPr>
-                <w:b/>
-                <w:sz w:val="22"/>
-                <w:szCs w:val="22"/>
-              </w:rPr>
-              <w:t>Cenário 2</w:t>
+              <w:rPr>
+                <w:sz w:val="22"/>
+                <w:szCs w:val="22"/>
+              </w:rPr>
+            </w:pPr>
+            <w:proofErr w:type="spellStart"/>
+            <w:r>
+              <w:rPr>
+                <w:sz w:val="22"/>
+                <w:szCs w:val="22"/>
+              </w:rPr>
+              <w:t>Choppada</w:t>
+            </w:r>
+            <w:proofErr w:type="spellEnd"/>
+            <w:r>
+              <w:rPr>
+                <w:sz w:val="22"/>
+                <w:szCs w:val="22"/>
+              </w:rPr>
+              <w:t xml:space="preserve"> </w:t>
+            </w:r>
+            <w:proofErr w:type="gramStart"/>
+            <w:r>
+              <w:rPr>
+                <w:sz w:val="22"/>
+                <w:szCs w:val="22"/>
+              </w:rPr>
+              <w:t>de  Engenharia</w:t>
+            </w:r>
+            <w:proofErr w:type="gramEnd"/>
+            <w:r>
+              <w:rPr>
+                <w:sz w:val="22"/>
+                <w:szCs w:val="22"/>
+              </w:rPr>
+              <w:t xml:space="preserve"> Eletrônica, de Engenharia de Controle e Automação, de Engenharia de  Computação e Informação, de Engenharia de Produção, de Engenharia Metalúrgica, de Psicologia e de Ciências Sociais (inválido)</w:t>
             </w:r>
           </w:p>
         </w:tc>
         <w:tc>
           <w:tcPr>
             <w:tcW w:w="1403" w:type="dxa"/>
-            <w:shd w:val="pct10" w:color="auto" w:fill="auto"/>
           </w:tcPr>
           <w:p>
             <w:pPr>
               <w:pStyle w:val="Corpodetexto"/>
-              <w:jc w:val="center"/>
-              <w:rPr>
-                <w:b/>
-                <w:sz w:val="22"/>
-                <w:szCs w:val="22"/>
-              </w:rPr>
-            </w:pPr>
-            <w:r>
-              <w:rPr>
-                <w:b/>
-                <w:sz w:val="22"/>
-                <w:szCs w:val="22"/>
-              </w:rPr>
-              <w:t xml:space="preserve">Cenário </w:t>
-            </w:r>
-            <w:r>
-              <w:rPr>
-                <w:b/>
-                <w:sz w:val="22"/>
-                <w:szCs w:val="22"/>
-              </w:rPr>
-              <w:t>3</w:t>
+              <w:rPr>
+                <w:sz w:val="22"/>
+                <w:szCs w:val="22"/>
+              </w:rPr>
+            </w:pPr>
+            <w:proofErr w:type="spellStart"/>
+            <w:r>
+              <w:rPr>
+                <w:sz w:val="22"/>
+                <w:szCs w:val="22"/>
+              </w:rPr>
+              <w:t>Choppada</w:t>
+            </w:r>
+            <w:proofErr w:type="spellEnd"/>
+            <w:r>
+              <w:rPr>
+                <w:sz w:val="22"/>
+                <w:szCs w:val="22"/>
+              </w:rPr>
+              <w:t xml:space="preserve"> Engenharia Eletrônica (válido)</w:t>
             </w:r>
           </w:p>
         </w:tc>
         <w:tc>
           <w:tcPr>
             <w:tcW w:w="1857" w:type="dxa"/>
-            <w:shd w:val="pct10" w:color="auto" w:fill="auto"/>
           </w:tcPr>
           <w:p>
             <w:pPr>
               <w:pStyle w:val="Corpodetexto"/>
-              <w:jc w:val="center"/>
-              <w:rPr>
-                <w:b/>
-                <w:sz w:val="22"/>
-                <w:szCs w:val="22"/>
-              </w:rPr>
-            </w:pPr>
-            <w:r>
-              <w:rPr>
-                <w:b/>
-                <w:sz w:val="22"/>
-                <w:szCs w:val="22"/>
-              </w:rPr>
-              <w:t>Cenário 4</w:t>
-            </w:r>
-          </w:p>
-        </w:tc>
-        <w:tc>
-          <w:tcPr>
-            <w:tcW w:w="1857" w:type="dxa"/>
-            <w:shd w:val="pct10" w:color="auto" w:fill="auto"/>
-          </w:tcPr>
-          <w:p>
-            <w:pPr>
-              <w:pStyle w:val="Corpodetexto"/>
-              <w:jc w:val="center"/>
-              <w:rPr>
-                <w:b/>
-                <w:sz w:val="22"/>
-                <w:szCs w:val="22"/>
-              </w:rPr>
-            </w:pPr>
-            <w:r>
-              <w:rPr>
-                <w:b/>
-                <w:sz w:val="22"/>
-                <w:szCs w:val="22"/>
-              </w:rPr>
-              <w:t>Cenário 5</w:t>
+              <w:rPr>
+                <w:sz w:val="22"/>
+                <w:szCs w:val="22"/>
+              </w:rPr>
+            </w:pPr>
+            <w:proofErr w:type="spellStart"/>
+            <w:r>
+              <w:rPr>
+                <w:sz w:val="22"/>
+                <w:szCs w:val="22"/>
+              </w:rPr>
+              <w:t>Choppada</w:t>
+            </w:r>
+            <w:proofErr w:type="spellEnd"/>
+            <w:r>
+              <w:rPr>
+                <w:sz w:val="22"/>
+                <w:szCs w:val="22"/>
+              </w:rPr>
+              <w:t xml:space="preserve"> Engenharia Eletrônica (válido)</w:t>
             </w:r>
           </w:p>
         </w:tc>
@@ -1293,7 +1488,7 @@
                 <w:sz w:val="22"/>
                 <w:szCs w:val="22"/>
               </w:rPr>
-              <w:t>Nome</w:t>
+              <w:t>Data Inicio</w:t>
             </w:r>
           </w:p>
         </w:tc>
@@ -1314,7 +1509,7 @@
                 <w:sz w:val="22"/>
                 <w:szCs w:val="22"/>
               </w:rPr>
-              <w:t>Choppada Engenharia Eletrônica (válido)</w:t>
+              <w:t>Data atual (válido)</w:t>
             </w:r>
           </w:p>
         </w:tc>
@@ -1335,7 +1530,14 @@
                 <w:sz w:val="22"/>
                 <w:szCs w:val="22"/>
               </w:rPr>
-              <w:t>Choppada de  Engenharia Eletrônica, de Engenharia de Controle e Automação, de Engenharia de  Computação e Informação, de Engenharia de Produção, de Engenharia Metalúrgica, de Psicologia e de Ciências Sociais (inválido)</w:t>
+              <w:t>Data atual</w:t>
+            </w:r>
+            <w:r>
+              <w:rPr>
+                <w:sz w:val="22"/>
+                <w:szCs w:val="22"/>
+              </w:rPr>
+              <w:t xml:space="preserve"> (válido)</w:t>
             </w:r>
           </w:p>
         </w:tc>
@@ -1356,7 +1558,7 @@
                 <w:sz w:val="22"/>
                 <w:szCs w:val="22"/>
               </w:rPr>
-              <w:t>Choppada Engenharia Eletrônica (válido)</w:t>
+              <w:t>Em branco (inválido)</w:t>
             </w:r>
           </w:p>
         </w:tc>
@@ -1377,28 +1579,14 @@
                 <w:sz w:val="22"/>
                 <w:szCs w:val="22"/>
               </w:rPr>
-              <w:t>Choppada Engenharia Eletrônica (válido)</w:t>
-            </w:r>
-          </w:p>
-        </w:tc>
-        <w:tc>
-          <w:tcPr>
-            <w:tcW w:w="1857" w:type="dxa"/>
-          </w:tcPr>
-          <w:p>
-            <w:pPr>
-              <w:pStyle w:val="Corpodetexto"/>
-              <w:rPr>
-                <w:sz w:val="22"/>
-                <w:szCs w:val="22"/>
-              </w:rPr>
-            </w:pPr>
-            <w:r>
-              <w:rPr>
-                <w:sz w:val="22"/>
-                <w:szCs w:val="22"/>
-              </w:rPr>
-              <w:t>Choppada Engenharia Eletrônica (válido)</w:t>
+              <w:t>Data atual</w:t>
+            </w:r>
+            <w:r>
+              <w:rPr>
+                <w:sz w:val="22"/>
+                <w:szCs w:val="22"/>
+              </w:rPr>
+              <w:t xml:space="preserve"> (válido)</w:t>
             </w:r>
           </w:p>
         </w:tc>
@@ -1424,7 +1612,7 @@
                 <w:sz w:val="22"/>
                 <w:szCs w:val="22"/>
               </w:rPr>
-              <w:t>Data Inicio</w:t>
+              <w:t>Data Fim</w:t>
             </w:r>
           </w:p>
         </w:tc>
@@ -1445,7 +1633,14 @@
                 <w:sz w:val="22"/>
                 <w:szCs w:val="22"/>
               </w:rPr>
-              <w:t>31/12/2016 (válido)</w:t>
+              <w:t>Data atual</w:t>
+            </w:r>
+            <w:r>
+              <w:rPr>
+                <w:sz w:val="22"/>
+                <w:szCs w:val="22"/>
+              </w:rPr>
+              <w:t xml:space="preserve"> + 10 dias (válido)</w:t>
             </w:r>
           </w:p>
         </w:tc>
@@ -1466,7 +1661,14 @@
                 <w:sz w:val="22"/>
                 <w:szCs w:val="22"/>
               </w:rPr>
-              <w:t>31/12/2016 (válido)</w:t>
+              <w:t xml:space="preserve">Data atual + 10 dias </w:t>
+            </w:r>
+            <w:r>
+              <w:rPr>
+                <w:sz w:val="22"/>
+                <w:szCs w:val="22"/>
+              </w:rPr>
+              <w:t>(válido)</w:t>
             </w:r>
           </w:p>
         </w:tc>
@@ -1487,49 +1689,35 @@
                 <w:sz w:val="22"/>
                 <w:szCs w:val="22"/>
               </w:rPr>
+              <w:t xml:space="preserve">Data atual + 10 dias </w:t>
+            </w:r>
+            <w:r>
+              <w:rPr>
+                <w:sz w:val="22"/>
+                <w:szCs w:val="22"/>
+              </w:rPr>
+              <w:t>(válido)</w:t>
+            </w:r>
+          </w:p>
+        </w:tc>
+        <w:tc>
+          <w:tcPr>
+            <w:tcW w:w="1857" w:type="dxa"/>
+          </w:tcPr>
+          <w:p>
+            <w:pPr>
+              <w:pStyle w:val="Corpodetexto"/>
+              <w:rPr>
+                <w:sz w:val="22"/>
+                <w:szCs w:val="22"/>
+              </w:rPr>
+            </w:pPr>
+            <w:r>
+              <w:rPr>
+                <w:sz w:val="22"/>
+                <w:szCs w:val="22"/>
+              </w:rPr>
               <w:t>Em branco (inválido)</w:t>
-            </w:r>
-          </w:p>
-        </w:tc>
-        <w:tc>
-          <w:tcPr>
-            <w:tcW w:w="1857" w:type="dxa"/>
-          </w:tcPr>
-          <w:p>
-            <w:pPr>
-              <w:pStyle w:val="Corpodetexto"/>
-              <w:rPr>
-                <w:sz w:val="22"/>
-                <w:szCs w:val="22"/>
-              </w:rPr>
-            </w:pPr>
-            <w:r>
-              <w:rPr>
-                <w:sz w:val="22"/>
-                <w:szCs w:val="22"/>
-              </w:rPr>
-              <w:t>31/12/2016 (válido)</w:t>
-            </w:r>
-          </w:p>
-        </w:tc>
-        <w:tc>
-          <w:tcPr>
-            <w:tcW w:w="1857" w:type="dxa"/>
-          </w:tcPr>
-          <w:p>
-            <w:pPr>
-              <w:pStyle w:val="Corpodetexto"/>
-              <w:rPr>
-                <w:sz w:val="22"/>
-                <w:szCs w:val="22"/>
-              </w:rPr>
-            </w:pPr>
-            <w:r>
-              <w:rPr>
-                <w:sz w:val="22"/>
-                <w:szCs w:val="22"/>
-              </w:rPr>
-              <w:t>31/12/2016 (válido)</w:t>
             </w:r>
           </w:p>
         </w:tc>
@@ -1544,18 +1732,18 @@
             <w:pPr>
               <w:pStyle w:val="Corpodetexto"/>
               <w:rPr>
+                <w:sz w:val="22"/>
+                <w:szCs w:val="22"/>
+              </w:rPr>
+            </w:pPr>
+            <w:r>
+              <w:rPr>
                 <w:b/>
                 <w:sz w:val="22"/>
                 <w:szCs w:val="22"/>
               </w:rPr>
-            </w:pPr>
-            <w:r>
-              <w:rPr>
-                <w:b/>
-                <w:sz w:val="22"/>
-                <w:szCs w:val="22"/>
-              </w:rPr>
-              <w:t>Data Fim</w:t>
+              <w:lastRenderedPageBreak/>
+              <w:t>Valor de saída (Resultado Esperado)</w:t>
             </w:r>
           </w:p>
         </w:tc>
@@ -1576,7 +1764,7 @@
                 <w:sz w:val="22"/>
                 <w:szCs w:val="22"/>
               </w:rPr>
-              <w:t>31/12/2016 (válido)</w:t>
+              <w:t>Criado com Sucesso</w:t>
             </w:r>
           </w:p>
         </w:tc>
@@ -1597,7 +1785,7 @@
                 <w:sz w:val="22"/>
                 <w:szCs w:val="22"/>
               </w:rPr>
-              <w:t>31/12/2016 (válido)</w:t>
+              <w:t>Anúncio não pode ser criado, 1 erro encontrado.</w:t>
             </w:r>
           </w:p>
         </w:tc>
@@ -1618,7 +1806,7 @@
                 <w:sz w:val="22"/>
                 <w:szCs w:val="22"/>
               </w:rPr>
-              <w:t>31/12/2016 (válido)</w:t>
+              <w:t>Anúncio não pode ser criado, 1 erro encontrado.</w:t>
             </w:r>
           </w:p>
         </w:tc>
@@ -1639,28 +1827,7 @@
                 <w:sz w:val="22"/>
                 <w:szCs w:val="22"/>
               </w:rPr>
-              <w:t>Em branco (inválido)</w:t>
-            </w:r>
-          </w:p>
-        </w:tc>
-        <w:tc>
-          <w:tcPr>
-            <w:tcW w:w="1857" w:type="dxa"/>
-          </w:tcPr>
-          <w:p>
-            <w:pPr>
-              <w:pStyle w:val="Corpodetexto"/>
-              <w:rPr>
-                <w:sz w:val="22"/>
-                <w:szCs w:val="22"/>
-              </w:rPr>
-            </w:pPr>
-            <w:r>
-              <w:rPr>
-                <w:sz w:val="22"/>
-                <w:szCs w:val="22"/>
-              </w:rPr>
-              <w:t>31/12/2016 (válido)</w:t>
+              <w:t>Anúncio não pode ser criado, 1 erro encontrado.</w:t>
             </w:r>
           </w:p>
         </w:tc>
@@ -1686,8 +1853,7 @@
                 <w:sz w:val="22"/>
                 <w:szCs w:val="22"/>
               </w:rPr>
-              <w:lastRenderedPageBreak/>
-              <w:t>Localidade</w:t>
+              <w:t>Resultado Obtido no teste</w:t>
             </w:r>
           </w:p>
         </w:tc>
@@ -1708,7 +1874,7 @@
                 <w:sz w:val="22"/>
                 <w:szCs w:val="22"/>
               </w:rPr>
-              <w:t>Campus Ilha do Fundão (válido)</w:t>
+              <w:t>Criado com Sucesso</w:t>
             </w:r>
           </w:p>
         </w:tc>
@@ -1729,7 +1895,7 @@
                 <w:sz w:val="22"/>
                 <w:szCs w:val="22"/>
               </w:rPr>
-              <w:t>Campus Ilha do Fundão (válido)</w:t>
+              <w:t>Criado com Sucesso</w:t>
             </w:r>
           </w:p>
         </w:tc>
@@ -1750,7 +1916,7 @@
                 <w:sz w:val="22"/>
                 <w:szCs w:val="22"/>
               </w:rPr>
-              <w:t>Campus Ilha do Fundão (válido)</w:t>
+              <w:t>Falha</w:t>
             </w:r>
           </w:p>
         </w:tc>
@@ -1771,158 +1937,7 @@
                 <w:sz w:val="22"/>
                 <w:szCs w:val="22"/>
               </w:rPr>
-              <w:t>Campus Ilha do Fundão (válido)</w:t>
-            </w:r>
-          </w:p>
-        </w:tc>
-        <w:tc>
-          <w:tcPr>
-            <w:tcW w:w="1857" w:type="dxa"/>
-          </w:tcPr>
-          <w:p>
-            <w:pPr>
-              <w:pStyle w:val="Corpodetexto"/>
-              <w:rPr>
-                <w:sz w:val="22"/>
-                <w:szCs w:val="22"/>
-              </w:rPr>
-            </w:pPr>
-            <w:r>
-              <w:rPr>
-                <w:sz w:val="22"/>
-                <w:szCs w:val="22"/>
-              </w:rPr>
-              <w:t>Em branco (inválido)</w:t>
-            </w:r>
-          </w:p>
-        </w:tc>
-      </w:tr>
-      <w:tr>
-        <w:tc>
-          <w:tcPr>
-            <w:tcW w:w="1951" w:type="dxa"/>
-            <w:shd w:val="pct10" w:color="auto" w:fill="auto"/>
-          </w:tcPr>
-          <w:p>
-            <w:pPr>
-              <w:pStyle w:val="Corpodetexto"/>
-              <w:rPr>
-                <w:sz w:val="22"/>
-                <w:szCs w:val="22"/>
-              </w:rPr>
-            </w:pPr>
-            <w:r>
-              <w:rPr>
-                <w:b/>
-                <w:sz w:val="22"/>
-                <w:szCs w:val="22"/>
-              </w:rPr>
-              <w:t>Valor de saída (Resultado Esperado)</w:t>
-            </w:r>
-          </w:p>
-        </w:tc>
-        <w:tc>
-          <w:tcPr>
-            <w:tcW w:w="1276" w:type="dxa"/>
-          </w:tcPr>
-          <w:p>
-            <w:pPr>
-              <w:pStyle w:val="Corpodetexto"/>
-              <w:rPr>
-                <w:sz w:val="22"/>
-                <w:szCs w:val="22"/>
-              </w:rPr>
-            </w:pPr>
-            <w:r>
-              <w:rPr>
-                <w:sz w:val="22"/>
-                <w:szCs w:val="22"/>
-              </w:rPr>
-              <w:t>Criado com Sucesso</w:t>
-            </w:r>
-          </w:p>
-        </w:tc>
-        <w:tc>
-          <w:tcPr>
-            <w:tcW w:w="1843" w:type="dxa"/>
-          </w:tcPr>
-          <w:p>
-            <w:pPr>
-              <w:pStyle w:val="Corpodetexto"/>
-              <w:rPr>
-                <w:sz w:val="22"/>
-                <w:szCs w:val="22"/>
-              </w:rPr>
-            </w:pPr>
-            <w:r>
-              <w:rPr>
-                <w:sz w:val="22"/>
-                <w:szCs w:val="22"/>
-              </w:rPr>
-              <w:t>Anúncio não pode ser criado, 1 erro encontrado.</w:t>
-            </w:r>
-          </w:p>
-        </w:tc>
-        <w:tc>
-          <w:tcPr>
-            <w:tcW w:w="1403" w:type="dxa"/>
-          </w:tcPr>
-          <w:p>
-            <w:pPr>
-              <w:pStyle w:val="Corpodetexto"/>
-              <w:rPr>
-                <w:sz w:val="22"/>
-                <w:szCs w:val="22"/>
-              </w:rPr>
-            </w:pPr>
-            <w:r>
-              <w:rPr>
-                <w:sz w:val="22"/>
-                <w:szCs w:val="22"/>
-              </w:rPr>
-              <w:t>Anúncio não pode ser criado, 1 erro encontrado.</w:t>
-            </w:r>
-          </w:p>
-        </w:tc>
-        <w:tc>
-          <w:tcPr>
-            <w:tcW w:w="1857" w:type="dxa"/>
-          </w:tcPr>
-          <w:p>
-            <w:pPr>
-              <w:pStyle w:val="Corpodetexto"/>
-              <w:rPr>
-                <w:sz w:val="22"/>
-                <w:szCs w:val="22"/>
-              </w:rPr>
-            </w:pPr>
-            <w:r>
-              <w:rPr>
-                <w:sz w:val="22"/>
-                <w:szCs w:val="22"/>
-              </w:rPr>
-              <w:t>Anúncio não pode ser criado, 1 erro encontrado.</w:t>
-            </w:r>
-          </w:p>
-        </w:tc>
-        <w:tc>
-          <w:tcPr>
-            <w:tcW w:w="1857" w:type="dxa"/>
-          </w:tcPr>
-          <w:p>
-            <w:pPr>
-              <w:pStyle w:val="Corpodetexto"/>
-              <w:rPr>
-                <w:sz w:val="22"/>
-                <w:szCs w:val="22"/>
-              </w:rPr>
-            </w:pPr>
-            <w:r>
-              <w:rPr>
-                <w:sz w:val="22"/>
-                <w:szCs w:val="22"/>
-              </w:rPr>
-              <w:t>Anúncio não pode ser criado, 1 erro encontrado.</w:t>
+              <w:t>Falha</w:t>
             </w:r>
           </w:p>
         </w:tc>
@@ -1937,7 +1952,7 @@
         </w:rPr>
       </w:pPr>
     </w:p>
-    <w:bookmarkEnd w:id="11"/>
+    <w:bookmarkEnd w:id="12"/>
     <w:p>
       <w:pPr>
         <w:pStyle w:val="Corpodetexto"/>
@@ -1958,27 +1973,16 @@
 </w:document>
 </file>
 
-<file path=word/commentsExtended.xml><?xml version="1.0" encoding="utf-8"?>
-<w15:commentsEx xmlns:wpc="http://schemas.microsoft.com/office/word/2010/wordprocessingCanvas" xmlns:cx="http://schemas.microsoft.com/office/drawing/2014/chartex" xmlns:cx1="http://schemas.microsoft.com/office/drawing/2015/9/8/chartex" xmlns:cx2="http://schemas.microsoft.com/office/drawing/2015/10/21/chartex" xmlns:cx3="http://schemas.microsoft.com/office/drawing/2016/5/9/chartex" xmlns:cx4="http://schemas.microsoft.com/office/drawing/2016/5/10/chartex" xmlns:cx5="http://schemas.microsoft.com/office/drawing/2016/5/11/chartex" xmlns:mc="http://schemas.openxmlformats.org/markup-compatibility/2006" xmlns:o="urn:schemas-microsoft-com:office:office" xmlns:r="http://schemas.openxmlformats.org/officeDocument/2006/relationships" xmlns:m="http://schemas.openxmlformats.org/officeDocument/2006/math" xmlns:v="urn:schemas-microsoft-com:vml" xmlns:wp14="http://schemas.microsoft.com/office/word/2010/wordprocessingDrawing" xmlns:wp="http://schemas.openxmlformats.org/drawingml/2006/wordprocessingDrawing" xmlns:w10="urn:schemas-microsoft-com:office:word" xmlns:w="http://schemas.openxmlformats.org/wordprocessingml/2006/main" xmlns:w14="http://schemas.microsoft.com/office/word/2010/wordml" xmlns:w15="http://schemas.microsoft.com/office/word/2012/wordml" xmlns:w16se="http://schemas.microsoft.com/office/word/2015/wordml/symex" xmlns:wpg="http://schemas.microsoft.com/office/word/2010/wordprocessingGroup" xmlns:wpi="http://schemas.microsoft.com/office/word/2010/wordprocessingInk" xmlns:wne="http://schemas.microsoft.com/office/word/2006/wordml" xmlns:wps="http://schemas.microsoft.com/office/word/2010/wordprocessingShape" mc:Ignorable="w14 w15 w16se wp14">
-  <w15:commentEx w15:paraId="71E6AC87" w15:done="0"/>
-  <w15:commentEx w15:paraId="378FE8E8" w15:done="0"/>
-  <w15:commentEx w15:paraId="631E5114" w15:done="0"/>
-  <w15:commentEx w15:paraId="1D195F2C" w15:done="0"/>
-  <w15:commentEx w15:paraId="7164D02E" w15:done="0"/>
-  <w15:commentEx w15:paraId="43937391" w15:done="0"/>
-</w15:commentsEx>
-</file>
-
 <file path=word/endnotes.xml><?xml version="1.0" encoding="utf-8"?>
-<w:endnotes xmlns:ve="http://schemas.openxmlformats.org/markup-compatibility/2006" xmlns:o="urn:schemas-microsoft-com:office:office" xmlns:r="http://schemas.openxmlformats.org/officeDocument/2006/relationships" xmlns:m="http://schemas.openxmlformats.org/officeDocument/2006/math" xmlns:v="urn:schemas-microsoft-com:vml" xmlns:wp="http://schemas.openxmlformats.org/drawingml/2006/wordprocessingDrawing" xmlns:w10="urn:schemas-microsoft-com:office:word" xmlns:w="http://schemas.openxmlformats.org/wordprocessingml/2006/main" xmlns:wne="http://schemas.microsoft.com/office/word/2006/wordml">
-  <w:endnote w:type="separator" w:id="0">
+<w:endnotes xmlns:wpc="http://schemas.microsoft.com/office/word/2010/wordprocessingCanvas" xmlns:mc="http://schemas.openxmlformats.org/markup-compatibility/2006" xmlns:o="urn:schemas-microsoft-com:office:office" xmlns:r="http://schemas.openxmlformats.org/officeDocument/2006/relationships" xmlns:m="http://schemas.openxmlformats.org/officeDocument/2006/math" xmlns:v="urn:schemas-microsoft-com:vml" xmlns:wp14="http://schemas.microsoft.com/office/word/2010/wordprocessingDrawing" xmlns:wp="http://schemas.openxmlformats.org/drawingml/2006/wordprocessingDrawing" xmlns:w10="urn:schemas-microsoft-com:office:word" xmlns:w="http://schemas.openxmlformats.org/wordprocessingml/2006/main" xmlns:w14="http://schemas.microsoft.com/office/word/2010/wordml" xmlns:w15="http://schemas.microsoft.com/office/word/2012/wordml" xmlns:wpg="http://schemas.microsoft.com/office/word/2010/wordprocessingGroup" xmlns:wpi="http://schemas.microsoft.com/office/word/2010/wordprocessingInk" xmlns:wne="http://schemas.microsoft.com/office/word/2006/wordml" xmlns:wps="http://schemas.microsoft.com/office/word/2010/wordprocessingShape" mc:Ignorable="w14 w15 wp14">
+  <w:endnote w:type="separator" w:id="-1">
     <w:p>
       <w:r>
         <w:separator/>
       </w:r>
     </w:p>
   </w:endnote>
-  <w:endnote w:type="continuationSeparator" w:id="1">
+  <w:endnote w:type="continuationSeparator" w:id="0">
     <w:p>
       <w:r>
         <w:continuationSeparator/>
@@ -1989,7 +1993,7 @@
 </file>
 
 <file path=word/footer1.xml><?xml version="1.0" encoding="utf-8"?>
-<w:ftr xmlns:ve="http://schemas.openxmlformats.org/markup-compatibility/2006" xmlns:o="urn:schemas-microsoft-com:office:office" xmlns:r="http://schemas.openxmlformats.org/officeDocument/2006/relationships" xmlns:m="http://schemas.openxmlformats.org/officeDocument/2006/math" xmlns:v="urn:schemas-microsoft-com:vml" xmlns:wp="http://schemas.openxmlformats.org/drawingml/2006/wordprocessingDrawing" xmlns:w10="urn:schemas-microsoft-com:office:word" xmlns:w="http://schemas.openxmlformats.org/wordprocessingml/2006/main" xmlns:wne="http://schemas.microsoft.com/office/word/2006/wordml">
+<w:ftr xmlns:wpc="http://schemas.microsoft.com/office/word/2010/wordprocessingCanvas" xmlns:mc="http://schemas.openxmlformats.org/markup-compatibility/2006" xmlns:o="urn:schemas-microsoft-com:office:office" xmlns:r="http://schemas.openxmlformats.org/officeDocument/2006/relationships" xmlns:m="http://schemas.openxmlformats.org/officeDocument/2006/math" xmlns:v="urn:schemas-microsoft-com:vml" xmlns:wp14="http://schemas.microsoft.com/office/word/2010/wordprocessingDrawing" xmlns:wp="http://schemas.openxmlformats.org/drawingml/2006/wordprocessingDrawing" xmlns:w10="urn:schemas-microsoft-com:office:word" xmlns:w="http://schemas.openxmlformats.org/wordprocessingml/2006/main" xmlns:w14="http://schemas.microsoft.com/office/word/2010/wordml" xmlns:w15="http://schemas.microsoft.com/office/word/2012/wordml" xmlns:wpg="http://schemas.microsoft.com/office/word/2010/wordprocessingGroup" xmlns:wpi="http://schemas.microsoft.com/office/word/2010/wordprocessingInk" xmlns:wne="http://schemas.microsoft.com/office/word/2006/wordml" xmlns:wps="http://schemas.microsoft.com/office/word/2010/wordprocessingShape" mc:Ignorable="w14 w15 wp14">
   <w:p>
     <w:pPr>
       <w:pStyle w:val="Rodap"/>
@@ -2056,7 +2060,7 @@
         <w:sz w:val="16"/>
         <w:szCs w:val="16"/>
       </w:rPr>
-      <w:t>3</w:t>
+      <w:t>2</w:t>
     </w:r>
     <w:r>
       <w:rPr>
@@ -2113,15 +2117,15 @@
 </file>
 
 <file path=word/footnotes.xml><?xml version="1.0" encoding="utf-8"?>
-<w:footnotes xmlns:ve="http://schemas.openxmlformats.org/markup-compatibility/2006" xmlns:o="urn:schemas-microsoft-com:office:office" xmlns:r="http://schemas.openxmlformats.org/officeDocument/2006/relationships" xmlns:m="http://schemas.openxmlformats.org/officeDocument/2006/math" xmlns:v="urn:schemas-microsoft-com:vml" xmlns:wp="http://schemas.openxmlformats.org/drawingml/2006/wordprocessingDrawing" xmlns:w10="urn:schemas-microsoft-com:office:word" xmlns:w="http://schemas.openxmlformats.org/wordprocessingml/2006/main" xmlns:wne="http://schemas.microsoft.com/office/word/2006/wordml">
-  <w:footnote w:type="separator" w:id="0">
+<w:footnotes xmlns:wpc="http://schemas.microsoft.com/office/word/2010/wordprocessingCanvas" xmlns:mc="http://schemas.openxmlformats.org/markup-compatibility/2006" xmlns:o="urn:schemas-microsoft-com:office:office" xmlns:r="http://schemas.openxmlformats.org/officeDocument/2006/relationships" xmlns:m="http://schemas.openxmlformats.org/officeDocument/2006/math" xmlns:v="urn:schemas-microsoft-com:vml" xmlns:wp14="http://schemas.microsoft.com/office/word/2010/wordprocessingDrawing" xmlns:wp="http://schemas.openxmlformats.org/drawingml/2006/wordprocessingDrawing" xmlns:w10="urn:schemas-microsoft-com:office:word" xmlns:w="http://schemas.openxmlformats.org/wordprocessingml/2006/main" xmlns:w14="http://schemas.microsoft.com/office/word/2010/wordml" xmlns:w15="http://schemas.microsoft.com/office/word/2012/wordml" xmlns:wpg="http://schemas.microsoft.com/office/word/2010/wordprocessingGroup" xmlns:wpi="http://schemas.microsoft.com/office/word/2010/wordprocessingInk" xmlns:wne="http://schemas.microsoft.com/office/word/2006/wordml" xmlns:wps="http://schemas.microsoft.com/office/word/2010/wordprocessingShape" mc:Ignorable="w14 w15 wp14">
+  <w:footnote w:type="separator" w:id="-1">
     <w:p>
       <w:r>
         <w:separator/>
       </w:r>
     </w:p>
   </w:footnote>
-  <w:footnote w:type="continuationSeparator" w:id="1">
+  <w:footnote w:type="continuationSeparator" w:id="0">
     <w:p>
       <w:r>
         <w:continuationSeparator/>
@@ -2132,7 +2136,7 @@
 </file>
 
 <file path=word/header1.xml><?xml version="1.0" encoding="utf-8"?>
-<w:hdr xmlns:ve="http://schemas.openxmlformats.org/markup-compatibility/2006" xmlns:o="urn:schemas-microsoft-com:office:office" xmlns:r="http://schemas.openxmlformats.org/officeDocument/2006/relationships" xmlns:m="http://schemas.openxmlformats.org/officeDocument/2006/math" xmlns:v="urn:schemas-microsoft-com:vml" xmlns:wp="http://schemas.openxmlformats.org/drawingml/2006/wordprocessingDrawing" xmlns:w10="urn:schemas-microsoft-com:office:word" xmlns:w="http://schemas.openxmlformats.org/wordprocessingml/2006/main" xmlns:wne="http://schemas.microsoft.com/office/word/2006/wordml">
+<w:hdr xmlns:wpc="http://schemas.microsoft.com/office/word/2010/wordprocessingCanvas" xmlns:mc="http://schemas.openxmlformats.org/markup-compatibility/2006" xmlns:o="urn:schemas-microsoft-com:office:office" xmlns:r="http://schemas.openxmlformats.org/officeDocument/2006/relationships" xmlns:m="http://schemas.openxmlformats.org/officeDocument/2006/math" xmlns:v="urn:schemas-microsoft-com:vml" xmlns:wp14="http://schemas.microsoft.com/office/word/2010/wordprocessingDrawing" xmlns:wp="http://schemas.openxmlformats.org/drawingml/2006/wordprocessingDrawing" xmlns:w10="urn:schemas-microsoft-com:office:word" xmlns:w="http://schemas.openxmlformats.org/wordprocessingml/2006/main" xmlns:w14="http://schemas.microsoft.com/office/word/2010/wordml" xmlns:w15="http://schemas.microsoft.com/office/word/2012/wordml" xmlns:wpg="http://schemas.microsoft.com/office/word/2010/wordprocessingGroup" xmlns:wpi="http://schemas.microsoft.com/office/word/2010/wordprocessingInk" xmlns:wne="http://schemas.microsoft.com/office/word/2006/wordml" xmlns:wps="http://schemas.microsoft.com/office/word/2010/wordprocessingShape" mc:Ignorable="w14 w15 wp14">
   <w:p>
     <w:pPr>
       <w:pStyle w:val="Cabealho"/>
@@ -2154,7 +2158,7 @@
         <w:szCs w:val="20"/>
         <w:lang w:val="pt-BR"/>
       </w:rPr>
-      <w:t>&lt;&lt; Nome do Projeto &gt;&gt;</w:t>
+      <w:t>Painel Digital</w:t>
     </w:r>
   </w:p>
   <w:p>
@@ -2181,8 +2185,8 @@
 </file>
 
 <file path=word/numbering.xml><?xml version="1.0" encoding="utf-8"?>
-<w:numbering xmlns:ve="http://schemas.openxmlformats.org/markup-compatibility/2006" xmlns:o="urn:schemas-microsoft-com:office:office" xmlns:r="http://schemas.openxmlformats.org/officeDocument/2006/relationships" xmlns:m="http://schemas.openxmlformats.org/officeDocument/2006/math" xmlns:v="urn:schemas-microsoft-com:vml" xmlns:wp="http://schemas.openxmlformats.org/drawingml/2006/wordprocessingDrawing" xmlns:w10="urn:schemas-microsoft-com:office:word" xmlns:w="http://schemas.openxmlformats.org/wordprocessingml/2006/main" xmlns:wne="http://schemas.microsoft.com/office/word/2006/wordml">
-  <w:abstractNum w:abstractNumId="0">
+<w:numbering xmlns:wpc="http://schemas.microsoft.com/office/word/2010/wordprocessingCanvas" xmlns:mc="http://schemas.openxmlformats.org/markup-compatibility/2006" xmlns:o="urn:schemas-microsoft-com:office:office" xmlns:r="http://schemas.openxmlformats.org/officeDocument/2006/relationships" xmlns:m="http://schemas.openxmlformats.org/officeDocument/2006/math" xmlns:v="urn:schemas-microsoft-com:vml" xmlns:wp14="http://schemas.microsoft.com/office/word/2010/wordprocessingDrawing" xmlns:wp="http://schemas.openxmlformats.org/drawingml/2006/wordprocessingDrawing" xmlns:w10="urn:schemas-microsoft-com:office:word" xmlns:w="http://schemas.openxmlformats.org/wordprocessingml/2006/main" xmlns:w14="http://schemas.microsoft.com/office/word/2010/wordml" xmlns:w15="http://schemas.microsoft.com/office/word/2012/wordml" xmlns:wpg="http://schemas.microsoft.com/office/word/2010/wordprocessingGroup" xmlns:wpi="http://schemas.microsoft.com/office/word/2010/wordprocessingInk" xmlns:wne="http://schemas.microsoft.com/office/word/2006/wordml" xmlns:wps="http://schemas.microsoft.com/office/word/2010/wordprocessingShape" mc:Ignorable="w14 w15 wp14">
+  <w:abstractNum w:abstractNumId="0" w15:restartNumberingAfterBreak="0">
     <w:nsid w:val="FFFFFFFB"/>
     <w:multiLevelType w:val="multilevel"/>
     <w:tmpl w:val="D2A4777C"/>
@@ -2259,7 +2263,7 @@
       <w:lvlJc w:val="left"/>
     </w:lvl>
   </w:abstractNum>
-  <w:abstractNum w:abstractNumId="1">
+  <w:abstractNum w:abstractNumId="1" w15:restartNumberingAfterBreak="0">
     <w:nsid w:val="6B15578D"/>
     <w:multiLevelType w:val="hybridMultilevel"/>
     <w:tmpl w:val="9370957E"/>
@@ -2407,16 +2411,8 @@
 </w:numbering>
 </file>
 
-<file path=word/people.xml><?xml version="1.0" encoding="utf-8"?>
-<w15:people xmlns:wpc="http://schemas.microsoft.com/office/word/2010/wordprocessingCanvas" xmlns:cx="http://schemas.microsoft.com/office/drawing/2014/chartex" xmlns:cx1="http://schemas.microsoft.com/office/drawing/2015/9/8/chartex" xmlns:cx2="http://schemas.microsoft.com/office/drawing/2015/10/21/chartex" xmlns:cx3="http://schemas.microsoft.com/office/drawing/2016/5/9/chartex" xmlns:cx4="http://schemas.microsoft.com/office/drawing/2016/5/10/chartex" xmlns:cx5="http://schemas.microsoft.com/office/drawing/2016/5/11/chartex" xmlns:mc="http://schemas.openxmlformats.org/markup-compatibility/2006" xmlns:o="urn:schemas-microsoft-com:office:office" xmlns:r="http://schemas.openxmlformats.org/officeDocument/2006/relationships" xmlns:m="http://schemas.openxmlformats.org/officeDocument/2006/math" xmlns:v="urn:schemas-microsoft-com:vml" xmlns:wp14="http://schemas.microsoft.com/office/word/2010/wordprocessingDrawing" xmlns:wp="http://schemas.openxmlformats.org/drawingml/2006/wordprocessingDrawing" xmlns:w10="urn:schemas-microsoft-com:office:word" xmlns:w="http://schemas.openxmlformats.org/wordprocessingml/2006/main" xmlns:w14="http://schemas.microsoft.com/office/word/2010/wordml" xmlns:w15="http://schemas.microsoft.com/office/word/2012/wordml" xmlns:w16se="http://schemas.microsoft.com/office/word/2015/wordml/symex" xmlns:wpg="http://schemas.microsoft.com/office/word/2010/wordprocessingGroup" xmlns:wpi="http://schemas.microsoft.com/office/word/2010/wordprocessingInk" xmlns:wne="http://schemas.microsoft.com/office/word/2006/wordml" xmlns:wps="http://schemas.microsoft.com/office/word/2010/wordprocessingShape" mc:Ignorable="w14 w15 w16se wp14">
-  <w15:person w15:author="Talita Ribeiro">
-    <w15:presenceInfo w15:providerId="Windows Live" w15:userId="b81ea4b8a314ca1a"/>
-  </w15:person>
-</w15:people>
-</file>
-
 <file path=word/styles.xml><?xml version="1.0" encoding="utf-8"?>
-<w:styles xmlns:r="http://schemas.openxmlformats.org/officeDocument/2006/relationships" xmlns:w="http://schemas.openxmlformats.org/wordprocessingml/2006/main">
+<w:styles xmlns:mc="http://schemas.openxmlformats.org/markup-compatibility/2006" xmlns:r="http://schemas.openxmlformats.org/officeDocument/2006/relationships" xmlns:w="http://schemas.openxmlformats.org/wordprocessingml/2006/main" xmlns:w14="http://schemas.microsoft.com/office/word/2010/wordml" xmlns:w15="http://schemas.microsoft.com/office/word/2012/wordml" mc:Ignorable="w14 w15">
   <w:docDefaults>
     <w:rPrDefault>
       <w:rPr>
@@ -2426,147 +2422,378 @@
     </w:rPrDefault>
     <w:pPrDefault/>
   </w:docDefaults>
-  <w:latentStyles w:defLockedState="0" w:defUIPriority="99" w:defSemiHidden="1" w:defUnhideWhenUsed="1" w:defQFormat="0" w:count="267">
-    <w:lsdException w:name="Normal" w:semiHidden="0" w:uiPriority="0" w:unhideWhenUsed="0" w:qFormat="1"/>
-    <w:lsdException w:name="heading 1" w:semiHidden="0" w:uiPriority="9" w:unhideWhenUsed="0" w:qFormat="1"/>
-    <w:lsdException w:name="heading 2" w:semiHidden="0" w:uiPriority="9" w:unhideWhenUsed="0" w:qFormat="1"/>
-    <w:lsdException w:name="heading 3" w:semiHidden="0" w:uiPriority="9" w:unhideWhenUsed="0" w:qFormat="1"/>
-    <w:lsdException w:name="heading 4" w:semiHidden="0" w:uiPriority="9" w:unhideWhenUsed="0" w:qFormat="1"/>
-    <w:lsdException w:name="heading 5" w:semiHidden="0" w:uiPriority="9" w:unhideWhenUsed="0" w:qFormat="1"/>
-    <w:lsdException w:name="heading 6" w:semiHidden="0" w:uiPriority="9" w:unhideWhenUsed="0" w:qFormat="1"/>
-    <w:lsdException w:name="heading 7" w:semiHidden="0" w:uiPriority="9" w:unhideWhenUsed="0" w:qFormat="1"/>
-    <w:lsdException w:name="heading 8" w:semiHidden="0" w:uiPriority="9" w:unhideWhenUsed="0" w:qFormat="1"/>
-    <w:lsdException w:name="heading 9" w:semiHidden="0" w:uiPriority="9" w:unhideWhenUsed="0" w:qFormat="1"/>
-    <w:lsdException w:name="toc 1" w:uiPriority="39"/>
-    <w:lsdException w:name="toc 2" w:uiPriority="39"/>
-    <w:lsdException w:name="toc 3" w:uiPriority="39"/>
-    <w:lsdException w:name="toc 4" w:uiPriority="39"/>
-    <w:lsdException w:name="toc 5" w:uiPriority="39"/>
-    <w:lsdException w:name="toc 6" w:uiPriority="39"/>
-    <w:lsdException w:name="toc 7" w:uiPriority="39"/>
-    <w:lsdException w:name="toc 8" w:uiPriority="39"/>
-    <w:lsdException w:name="toc 9" w:uiPriority="39"/>
-    <w:lsdException w:name="caption" w:uiPriority="35" w:qFormat="1"/>
-    <w:lsdException w:name="Title" w:semiHidden="0" w:uiPriority="10" w:unhideWhenUsed="0" w:qFormat="1"/>
-    <w:lsdException w:name="Default Paragraph Font" w:uiPriority="1"/>
-    <w:lsdException w:name="Body Text" w:uiPriority="0"/>
-    <w:lsdException w:name="Subtitle" w:semiHidden="0" w:uiPriority="11" w:unhideWhenUsed="0" w:qFormat="1"/>
-    <w:lsdException w:name="Strong" w:semiHidden="0" w:uiPriority="22" w:unhideWhenUsed="0" w:qFormat="1"/>
-    <w:lsdException w:name="Emphasis" w:semiHidden="0" w:uiPriority="20" w:unhideWhenUsed="0" w:qFormat="1"/>
-    <w:lsdException w:name="Normal Table" w:semiHidden="0" w:unhideWhenUsed="0"/>
-    <w:lsdException w:name="Table Web 1" w:semiHidden="0" w:unhideWhenUsed="0"/>
-    <w:lsdException w:name="Table Grid" w:semiHidden="0" w:uiPriority="59" w:unhideWhenUsed="0"/>
-    <w:lsdException w:name="Placeholder Text" w:unhideWhenUsed="0"/>
-    <w:lsdException w:name="No Spacing" w:semiHidden="0" w:uiPriority="1" w:unhideWhenUsed="0" w:qFormat="1"/>
-    <w:lsdException w:name="Light Shading" w:semiHidden="0" w:uiPriority="60" w:unhideWhenUsed="0"/>
-    <w:lsdException w:name="Light List" w:semiHidden="0" w:uiPriority="61" w:unhideWhenUsed="0"/>
-    <w:lsdException w:name="Light Grid" w:semiHidden="0" w:uiPriority="62" w:unhideWhenUsed="0"/>
-    <w:lsdException w:name="Medium Shading 1" w:semiHidden="0" w:uiPriority="63" w:unhideWhenUsed="0"/>
-    <w:lsdException w:name="Medium Shading 2" w:semiHidden="0" w:uiPriority="64" w:unhideWhenUsed="0"/>
-    <w:lsdException w:name="Medium List 1" w:semiHidden="0" w:uiPriority="65" w:unhideWhenUsed="0"/>
-    <w:lsdException w:name="Medium List 2" w:semiHidden="0" w:uiPriority="66" w:unhideWhenUsed="0"/>
-    <w:lsdException w:name="Medium Grid 1" w:semiHidden="0" w:uiPriority="67" w:unhideWhenUsed="0"/>
-    <w:lsdException w:name="Medium Grid 2" w:semiHidden="0" w:uiPriority="68" w:unhideWhenUsed="0"/>
-    <w:lsdException w:name="Medium Grid 3" w:semiHidden="0" w:uiPriority="69" w:unhideWhenUsed="0"/>
-    <w:lsdException w:name="Dark List" w:semiHidden="0" w:uiPriority="70" w:unhideWhenUsed="0"/>
-    <w:lsdException w:name="Colorful Shading" w:semiHidden="0" w:uiPriority="71" w:unhideWhenUsed="0"/>
-    <w:lsdException w:name="Colorful List" w:semiHidden="0" w:uiPriority="72" w:unhideWhenUsed="0"/>
-    <w:lsdException w:name="Colorful Grid" w:semiHidden="0" w:uiPriority="73" w:unhideWhenUsed="0"/>
-    <w:lsdException w:name="Light Shading Accent 1" w:semiHidden="0" w:uiPriority="60" w:unhideWhenUsed="0"/>
-    <w:lsdException w:name="Light List Accent 1" w:semiHidden="0" w:uiPriority="61" w:unhideWhenUsed="0"/>
-    <w:lsdException w:name="Light Grid Accent 1" w:semiHidden="0" w:uiPriority="62" w:unhideWhenUsed="0"/>
-    <w:lsdException w:name="Medium Shading 1 Accent 1" w:semiHidden="0" w:uiPriority="63" w:unhideWhenUsed="0"/>
-    <w:lsdException w:name="Medium Shading 2 Accent 1" w:semiHidden="0" w:uiPriority="64" w:unhideWhenUsed="0"/>
-    <w:lsdException w:name="Medium List 1 Accent 1" w:semiHidden="0" w:uiPriority="65" w:unhideWhenUsed="0"/>
-    <w:lsdException w:name="Revision" w:unhideWhenUsed="0"/>
-    <w:lsdException w:name="List Paragraph" w:semiHidden="0" w:uiPriority="34" w:unhideWhenUsed="0" w:qFormat="1"/>
-    <w:lsdException w:name="Quote" w:semiHidden="0" w:uiPriority="29" w:unhideWhenUsed="0" w:qFormat="1"/>
-    <w:lsdException w:name="Intense Quote" w:semiHidden="0" w:uiPriority="30" w:unhideWhenUsed="0" w:qFormat="1"/>
-    <w:lsdException w:name="Medium List 2 Accent 1" w:semiHidden="0" w:uiPriority="66" w:unhideWhenUsed="0"/>
-    <w:lsdException w:name="Medium Grid 1 Accent 1" w:semiHidden="0" w:uiPriority="67" w:unhideWhenUsed="0"/>
-    <w:lsdException w:name="Medium Grid 2 Accent 1" w:semiHidden="0" w:uiPriority="68" w:unhideWhenUsed="0"/>
-    <w:lsdException w:name="Medium Grid 3 Accent 1" w:semiHidden="0" w:uiPriority="69" w:unhideWhenUsed="0"/>
-    <w:lsdException w:name="Dark List Accent 1" w:semiHidden="0" w:uiPriority="70" w:unhideWhenUsed="0"/>
-    <w:lsdException w:name="Colorful Shading Accent 1" w:semiHidden="0" w:uiPriority="71" w:unhideWhenUsed="0"/>
-    <w:lsdException w:name="Colorful List Accent 1" w:semiHidden="0" w:uiPriority="72" w:unhideWhenUsed="0"/>
-    <w:lsdException w:name="Colorful Grid Accent 1" w:semiHidden="0" w:uiPriority="73" w:unhideWhenUsed="0"/>
-    <w:lsdException w:name="Light Shading Accent 2" w:semiHidden="0" w:uiPriority="60" w:unhideWhenUsed="0"/>
-    <w:lsdException w:name="Light List Accent 2" w:semiHidden="0" w:uiPriority="61" w:unhideWhenUsed="0"/>
-    <w:lsdException w:name="Light Grid Accent 2" w:semiHidden="0" w:uiPriority="62" w:unhideWhenUsed="0"/>
-    <w:lsdException w:name="Medium Shading 1 Accent 2" w:semiHidden="0" w:uiPriority="63" w:unhideWhenUsed="0"/>
-    <w:lsdException w:name="Medium Shading 2 Accent 2" w:semiHidden="0" w:uiPriority="64" w:unhideWhenUsed="0"/>
-    <w:lsdException w:name="Medium List 1 Accent 2" w:semiHidden="0" w:uiPriority="65" w:unhideWhenUsed="0"/>
-    <w:lsdException w:name="Medium List 2 Accent 2" w:semiHidden="0" w:uiPriority="66" w:unhideWhenUsed="0"/>
-    <w:lsdException w:name="Medium Grid 1 Accent 2" w:semiHidden="0" w:uiPriority="67" w:unhideWhenUsed="0"/>
-    <w:lsdException w:name="Medium Grid 2 Accent 2" w:semiHidden="0" w:uiPriority="68" w:unhideWhenUsed="0"/>
-    <w:lsdException w:name="Medium Grid 3 Accent 2" w:semiHidden="0" w:uiPriority="69" w:unhideWhenUsed="0"/>
-    <w:lsdException w:name="Dark List Accent 2" w:semiHidden="0" w:uiPriority="70" w:unhideWhenUsed="0"/>
-    <w:lsdException w:name="Colorful Shading Accent 2" w:semiHidden="0" w:uiPriority="71" w:unhideWhenUsed="0"/>
-    <w:lsdException w:name="Colorful List Accent 2" w:semiHidden="0" w:uiPriority="72" w:unhideWhenUsed="0"/>
-    <w:lsdException w:name="Colorful Grid Accent 2" w:semiHidden="0" w:uiPriority="73" w:unhideWhenUsed="0"/>
-    <w:lsdException w:name="Light Shading Accent 3" w:semiHidden="0" w:uiPriority="60" w:unhideWhenUsed="0"/>
-    <w:lsdException w:name="Light List Accent 3" w:semiHidden="0" w:uiPriority="61" w:unhideWhenUsed="0"/>
-    <w:lsdException w:name="Light Grid Accent 3" w:semiHidden="0" w:uiPriority="62" w:unhideWhenUsed="0"/>
-    <w:lsdException w:name="Medium Shading 1 Accent 3" w:semiHidden="0" w:uiPriority="63" w:unhideWhenUsed="0"/>
-    <w:lsdException w:name="Medium Shading 2 Accent 3" w:semiHidden="0" w:uiPriority="64" w:unhideWhenUsed="0"/>
-    <w:lsdException w:name="Medium List 1 Accent 3" w:semiHidden="0" w:uiPriority="65" w:unhideWhenUsed="0"/>
-    <w:lsdException w:name="Medium List 2 Accent 3" w:semiHidden="0" w:uiPriority="66" w:unhideWhenUsed="0"/>
-    <w:lsdException w:name="Medium Grid 1 Accent 3" w:semiHidden="0" w:uiPriority="67" w:unhideWhenUsed="0"/>
-    <w:lsdException w:name="Medium Grid 2 Accent 3" w:semiHidden="0" w:uiPriority="68" w:unhideWhenUsed="0"/>
-    <w:lsdException w:name="Medium Grid 3 Accent 3" w:semiHidden="0" w:uiPriority="69" w:unhideWhenUsed="0"/>
-    <w:lsdException w:name="Dark List Accent 3" w:semiHidden="0" w:uiPriority="70" w:unhideWhenUsed="0"/>
-    <w:lsdException w:name="Colorful Shading Accent 3" w:semiHidden="0" w:uiPriority="71" w:unhideWhenUsed="0"/>
-    <w:lsdException w:name="Colorful List Accent 3" w:semiHidden="0" w:uiPriority="72" w:unhideWhenUsed="0"/>
-    <w:lsdException w:name="Colorful Grid Accent 3" w:semiHidden="0" w:uiPriority="73" w:unhideWhenUsed="0"/>
-    <w:lsdException w:name="Light Shading Accent 4" w:semiHidden="0" w:uiPriority="60" w:unhideWhenUsed="0"/>
-    <w:lsdException w:name="Light List Accent 4" w:semiHidden="0" w:uiPriority="61" w:unhideWhenUsed="0"/>
-    <w:lsdException w:name="Light Grid Accent 4" w:semiHidden="0" w:uiPriority="62" w:unhideWhenUsed="0"/>
-    <w:lsdException w:name="Medium Shading 1 Accent 4" w:semiHidden="0" w:uiPriority="63" w:unhideWhenUsed="0"/>
-    <w:lsdException w:name="Medium Shading 2 Accent 4" w:semiHidden="0" w:uiPriority="64" w:unhideWhenUsed="0"/>
-    <w:lsdException w:name="Medium List 1 Accent 4" w:semiHidden="0" w:uiPriority="65" w:unhideWhenUsed="0"/>
-    <w:lsdException w:name="Medium List 2 Accent 4" w:semiHidden="0" w:uiPriority="66" w:unhideWhenUsed="0"/>
-    <w:lsdException w:name="Medium Grid 1 Accent 4" w:semiHidden="0" w:uiPriority="67" w:unhideWhenUsed="0"/>
-    <w:lsdException w:name="Medium Grid 2 Accent 4" w:semiHidden="0" w:uiPriority="68" w:unhideWhenUsed="0"/>
-    <w:lsdException w:name="Medium Grid 3 Accent 4" w:semiHidden="0" w:uiPriority="69" w:unhideWhenUsed="0"/>
-    <w:lsdException w:name="Dark List Accent 4" w:semiHidden="0" w:uiPriority="70" w:unhideWhenUsed="0"/>
-    <w:lsdException w:name="Colorful Shading Accent 4" w:semiHidden="0" w:uiPriority="71" w:unhideWhenUsed="0"/>
-    <w:lsdException w:name="Colorful List Accent 4" w:semiHidden="0" w:uiPriority="72" w:unhideWhenUsed="0"/>
-    <w:lsdException w:name="Colorful Grid Accent 4" w:semiHidden="0" w:uiPriority="73" w:unhideWhenUsed="0"/>
-    <w:lsdException w:name="Light Shading Accent 5" w:semiHidden="0" w:uiPriority="60" w:unhideWhenUsed="0"/>
-    <w:lsdException w:name="Light List Accent 5" w:semiHidden="0" w:uiPriority="61" w:unhideWhenUsed="0"/>
-    <w:lsdException w:name="Light Grid Accent 5" w:semiHidden="0" w:uiPriority="62" w:unhideWhenUsed="0"/>
-    <w:lsdException w:name="Medium Shading 1 Accent 5" w:semiHidden="0" w:uiPriority="63" w:unhideWhenUsed="0"/>
-    <w:lsdException w:name="Medium Shading 2 Accent 5" w:semiHidden="0" w:uiPriority="64" w:unhideWhenUsed="0"/>
-    <w:lsdException w:name="Medium List 1 Accent 5" w:semiHidden="0" w:uiPriority="65" w:unhideWhenUsed="0"/>
-    <w:lsdException w:name="Medium List 2 Accent 5" w:semiHidden="0" w:uiPriority="66" w:unhideWhenUsed="0"/>
-    <w:lsdException w:name="Medium Grid 1 Accent 5" w:semiHidden="0" w:uiPriority="67" w:unhideWhenUsed="0"/>
-    <w:lsdException w:name="Medium Grid 2 Accent 5" w:semiHidden="0" w:uiPriority="68" w:unhideWhenUsed="0"/>
-    <w:lsdException w:name="Medium Grid 3 Accent 5" w:semiHidden="0" w:uiPriority="69" w:unhideWhenUsed="0"/>
-    <w:lsdException w:name="Dark List Accent 5" w:semiHidden="0" w:uiPriority="70" w:unhideWhenUsed="0"/>
-    <w:lsdException w:name="Colorful Shading Accent 5" w:semiHidden="0" w:uiPriority="71" w:unhideWhenUsed="0"/>
-    <w:lsdException w:name="Colorful List Accent 5" w:semiHidden="0" w:uiPriority="72" w:unhideWhenUsed="0"/>
-    <w:lsdException w:name="Colorful Grid Accent 5" w:semiHidden="0" w:uiPriority="73" w:unhideWhenUsed="0"/>
-    <w:lsdException w:name="Light Shading Accent 6" w:semiHidden="0" w:uiPriority="60" w:unhideWhenUsed="0"/>
-    <w:lsdException w:name="Light List Accent 6" w:semiHidden="0" w:uiPriority="61" w:unhideWhenUsed="0"/>
-    <w:lsdException w:name="Light Grid Accent 6" w:semiHidden="0" w:uiPriority="62" w:unhideWhenUsed="0"/>
-    <w:lsdException w:name="Medium Shading 1 Accent 6" w:semiHidden="0" w:uiPriority="63" w:unhideWhenUsed="0"/>
-    <w:lsdException w:name="Medium Shading 2 Accent 6" w:semiHidden="0" w:uiPriority="64" w:unhideWhenUsed="0"/>
-    <w:lsdException w:name="Medium List 1 Accent 6" w:semiHidden="0" w:uiPriority="65" w:unhideWhenUsed="0"/>
-    <w:lsdException w:name="Medium List 2 Accent 6" w:semiHidden="0" w:uiPriority="66" w:unhideWhenUsed="0"/>
-    <w:lsdException w:name="Medium Grid 1 Accent 6" w:semiHidden="0" w:uiPriority="67" w:unhideWhenUsed="0"/>
-    <w:lsdException w:name="Medium Grid 2 Accent 6" w:semiHidden="0" w:uiPriority="68" w:unhideWhenUsed="0"/>
-    <w:lsdException w:name="Medium Grid 3 Accent 6" w:semiHidden="0" w:uiPriority="69" w:unhideWhenUsed="0"/>
-    <w:lsdException w:name="Dark List Accent 6" w:semiHidden="0" w:uiPriority="70" w:unhideWhenUsed="0"/>
-    <w:lsdException w:name="Colorful Shading Accent 6" w:semiHidden="0" w:uiPriority="71" w:unhideWhenUsed="0"/>
-    <w:lsdException w:name="Colorful List Accent 6" w:semiHidden="0" w:uiPriority="72" w:unhideWhenUsed="0"/>
-    <w:lsdException w:name="Colorful Grid Accent 6" w:semiHidden="0" w:uiPriority="73" w:unhideWhenUsed="0"/>
-    <w:lsdException w:name="Subtle Emphasis" w:semiHidden="0" w:uiPriority="19" w:unhideWhenUsed="0" w:qFormat="1"/>
-    <w:lsdException w:name="Intense Emphasis" w:semiHidden="0" w:uiPriority="21" w:unhideWhenUsed="0" w:qFormat="1"/>
-    <w:lsdException w:name="Subtle Reference" w:semiHidden="0" w:uiPriority="31" w:unhideWhenUsed="0" w:qFormat="1"/>
-    <w:lsdException w:name="Intense Reference" w:semiHidden="0" w:uiPriority="32" w:unhideWhenUsed="0" w:qFormat="1"/>
-    <w:lsdException w:name="Book Title" w:semiHidden="0" w:uiPriority="33" w:unhideWhenUsed="0" w:qFormat="1"/>
-    <w:lsdException w:name="Bibliography" w:uiPriority="37"/>
-    <w:lsdException w:name="TOC Heading" w:uiPriority="39" w:qFormat="1"/>
+  <w:latentStyles w:defLockedState="0" w:defUIPriority="99" w:defSemiHidden="0" w:defUnhideWhenUsed="0" w:defQFormat="0" w:count="371">
+    <w:lsdException w:name="Normal" w:uiPriority="0" w:qFormat="1"/>
+    <w:lsdException w:name="heading 1" w:uiPriority="9" w:qFormat="1"/>
+    <w:lsdException w:name="heading 2" w:uiPriority="9" w:qFormat="1"/>
+    <w:lsdException w:name="heading 3" w:uiPriority="9" w:qFormat="1"/>
+    <w:lsdException w:name="heading 4" w:uiPriority="9" w:qFormat="1"/>
+    <w:lsdException w:name="heading 5" w:uiPriority="9" w:qFormat="1"/>
+    <w:lsdException w:name="heading 6" w:uiPriority="9" w:qFormat="1"/>
+    <w:lsdException w:name="heading 7" w:uiPriority="9" w:qFormat="1"/>
+    <w:lsdException w:name="heading 8" w:uiPriority="9" w:qFormat="1"/>
+    <w:lsdException w:name="heading 9" w:uiPriority="9" w:qFormat="1"/>
+    <w:lsdException w:name="index 1" w:semiHidden="1" w:unhideWhenUsed="1"/>
+    <w:lsdException w:name="index 2" w:semiHidden="1" w:unhideWhenUsed="1"/>
+    <w:lsdException w:name="index 3" w:semiHidden="1" w:unhideWhenUsed="1"/>
+    <w:lsdException w:name="index 4" w:semiHidden="1" w:unhideWhenUsed="1"/>
+    <w:lsdException w:name="index 5" w:semiHidden="1" w:unhideWhenUsed="1"/>
+    <w:lsdException w:name="index 6" w:semiHidden="1" w:unhideWhenUsed="1"/>
+    <w:lsdException w:name="index 7" w:semiHidden="1" w:unhideWhenUsed="1"/>
+    <w:lsdException w:name="index 8" w:semiHidden="1" w:unhideWhenUsed="1"/>
+    <w:lsdException w:name="index 9" w:semiHidden="1" w:unhideWhenUsed="1"/>
+    <w:lsdException w:name="toc 1" w:semiHidden="1" w:uiPriority="39" w:unhideWhenUsed="1"/>
+    <w:lsdException w:name="toc 2" w:semiHidden="1" w:uiPriority="39" w:unhideWhenUsed="1"/>
+    <w:lsdException w:name="toc 3" w:semiHidden="1" w:uiPriority="39" w:unhideWhenUsed="1"/>
+    <w:lsdException w:name="toc 4" w:semiHidden="1" w:uiPriority="39" w:unhideWhenUsed="1"/>
+    <w:lsdException w:name="toc 5" w:semiHidden="1" w:uiPriority="39" w:unhideWhenUsed="1"/>
+    <w:lsdException w:name="toc 6" w:semiHidden="1" w:uiPriority="39" w:unhideWhenUsed="1"/>
+    <w:lsdException w:name="toc 7" w:semiHidden="1" w:uiPriority="39" w:unhideWhenUsed="1"/>
+    <w:lsdException w:name="toc 8" w:semiHidden="1" w:uiPriority="39" w:unhideWhenUsed="1"/>
+    <w:lsdException w:name="toc 9" w:semiHidden="1" w:uiPriority="39" w:unhideWhenUsed="1"/>
+    <w:lsdException w:name="Normal Indent" w:semiHidden="1" w:unhideWhenUsed="1"/>
+    <w:lsdException w:name="footnote text" w:semiHidden="1" w:unhideWhenUsed="1"/>
+    <w:lsdException w:name="annotation text" w:semiHidden="1" w:unhideWhenUsed="1"/>
+    <w:lsdException w:name="header" w:semiHidden="1" w:unhideWhenUsed="1"/>
+    <w:lsdException w:name="footer" w:semiHidden="1" w:unhideWhenUsed="1"/>
+    <w:lsdException w:name="index heading" w:semiHidden="1" w:unhideWhenUsed="1"/>
+    <w:lsdException w:name="caption" w:semiHidden="1" w:uiPriority="35" w:unhideWhenUsed="1" w:qFormat="1"/>
+    <w:lsdException w:name="table of figures" w:semiHidden="1" w:unhideWhenUsed="1"/>
+    <w:lsdException w:name="envelope address" w:semiHidden="1" w:unhideWhenUsed="1"/>
+    <w:lsdException w:name="envelope return" w:semiHidden="1" w:unhideWhenUsed="1"/>
+    <w:lsdException w:name="footnote reference" w:semiHidden="1" w:unhideWhenUsed="1"/>
+    <w:lsdException w:name="annotation reference" w:semiHidden="1" w:unhideWhenUsed="1"/>
+    <w:lsdException w:name="line number" w:semiHidden="1" w:unhideWhenUsed="1"/>
+    <w:lsdException w:name="page number" w:semiHidden="1" w:unhideWhenUsed="1"/>
+    <w:lsdException w:name="endnote reference" w:semiHidden="1" w:unhideWhenUsed="1"/>
+    <w:lsdException w:name="endnote text" w:semiHidden="1" w:unhideWhenUsed="1"/>
+    <w:lsdException w:name="table of authorities" w:semiHidden="1" w:unhideWhenUsed="1"/>
+    <w:lsdException w:name="macro" w:semiHidden="1" w:unhideWhenUsed="1"/>
+    <w:lsdException w:name="toa heading" w:semiHidden="1" w:unhideWhenUsed="1"/>
+    <w:lsdException w:name="List" w:semiHidden="1" w:unhideWhenUsed="1"/>
+    <w:lsdException w:name="List Bullet" w:semiHidden="1" w:unhideWhenUsed="1"/>
+    <w:lsdException w:name="List Number" w:semiHidden="1" w:unhideWhenUsed="1"/>
+    <w:lsdException w:name="List 2" w:semiHidden="1" w:unhideWhenUsed="1"/>
+    <w:lsdException w:name="List 3" w:semiHidden="1" w:unhideWhenUsed="1"/>
+    <w:lsdException w:name="List 4" w:semiHidden="1" w:unhideWhenUsed="1"/>
+    <w:lsdException w:name="List 5" w:semiHidden="1" w:unhideWhenUsed="1"/>
+    <w:lsdException w:name="List Bullet 2" w:semiHidden="1" w:unhideWhenUsed="1"/>
+    <w:lsdException w:name="List Bullet 3" w:semiHidden="1" w:unhideWhenUsed="1"/>
+    <w:lsdException w:name="List Bullet 4" w:semiHidden="1" w:unhideWhenUsed="1"/>
+    <w:lsdException w:name="List Bullet 5" w:semiHidden="1" w:unhideWhenUsed="1"/>
+    <w:lsdException w:name="List Number 2" w:semiHidden="1" w:unhideWhenUsed="1"/>
+    <w:lsdException w:name="List Number 3" w:semiHidden="1" w:unhideWhenUsed="1"/>
+    <w:lsdException w:name="List Number 4" w:semiHidden="1" w:unhideWhenUsed="1"/>
+    <w:lsdException w:name="List Number 5" w:semiHidden="1" w:unhideWhenUsed="1"/>
+    <w:lsdException w:name="Title" w:uiPriority="10" w:qFormat="1"/>
+    <w:lsdException w:name="Closing" w:semiHidden="1" w:unhideWhenUsed="1"/>
+    <w:lsdException w:name="Signature" w:semiHidden="1" w:unhideWhenUsed="1"/>
+    <w:lsdException w:name="Default Paragraph Font" w:semiHidden="1" w:uiPriority="1" w:unhideWhenUsed="1"/>
+    <w:lsdException w:name="Body Text" w:semiHidden="1" w:uiPriority="0" w:unhideWhenUsed="1"/>
+    <w:lsdException w:name="Body Text Indent" w:semiHidden="1" w:unhideWhenUsed="1"/>
+    <w:lsdException w:name="List Continue" w:semiHidden="1" w:unhideWhenUsed="1"/>
+    <w:lsdException w:name="List Continue 2" w:semiHidden="1" w:unhideWhenUsed="1"/>
+    <w:lsdException w:name="List Continue 3" w:semiHidden="1" w:unhideWhenUsed="1"/>
+    <w:lsdException w:name="List Continue 4" w:semiHidden="1" w:unhideWhenUsed="1"/>
+    <w:lsdException w:name="List Continue 5" w:semiHidden="1" w:unhideWhenUsed="1"/>
+    <w:lsdException w:name="Message Header" w:semiHidden="1" w:unhideWhenUsed="1"/>
+    <w:lsdException w:name="Subtitle" w:uiPriority="11" w:qFormat="1"/>
+    <w:lsdException w:name="Salutation" w:semiHidden="1" w:unhideWhenUsed="1"/>
+    <w:lsdException w:name="Date" w:semiHidden="1" w:unhideWhenUsed="1"/>
+    <w:lsdException w:name="Body Text First Indent" w:semiHidden="1" w:unhideWhenUsed="1"/>
+    <w:lsdException w:name="Body Text First Indent 2" w:semiHidden="1" w:unhideWhenUsed="1"/>
+    <w:lsdException w:name="Note Heading" w:semiHidden="1" w:unhideWhenUsed="1"/>
+    <w:lsdException w:name="Body Text 2" w:semiHidden="1" w:unhideWhenUsed="1"/>
+    <w:lsdException w:name="Body Text 3" w:semiHidden="1" w:unhideWhenUsed="1"/>
+    <w:lsdException w:name="Body Text Indent 2" w:semiHidden="1" w:unhideWhenUsed="1"/>
+    <w:lsdException w:name="Body Text Indent 3" w:semiHidden="1" w:unhideWhenUsed="1"/>
+    <w:lsdException w:name="Block Text" w:semiHidden="1" w:unhideWhenUsed="1"/>
+    <w:lsdException w:name="Hyperlink" w:semiHidden="1" w:unhideWhenUsed="1"/>
+    <w:lsdException w:name="FollowedHyperlink" w:semiHidden="1" w:unhideWhenUsed="1"/>
+    <w:lsdException w:name="Strong" w:uiPriority="22" w:qFormat="1"/>
+    <w:lsdException w:name="Emphasis" w:uiPriority="20" w:qFormat="1"/>
+    <w:lsdException w:name="Document Map" w:semiHidden="1" w:unhideWhenUsed="1"/>
+    <w:lsdException w:name="Plain Text" w:semiHidden="1" w:unhideWhenUsed="1"/>
+    <w:lsdException w:name="E-mail Signature" w:semiHidden="1" w:unhideWhenUsed="1"/>
+    <w:lsdException w:name="HTML Top of Form" w:semiHidden="1" w:unhideWhenUsed="1"/>
+    <w:lsdException w:name="HTML Bottom of Form" w:semiHidden="1" w:unhideWhenUsed="1"/>
+    <w:lsdException w:name="Normal (Web)" w:semiHidden="1" w:unhideWhenUsed="1"/>
+    <w:lsdException w:name="HTML Acronym" w:semiHidden="1" w:unhideWhenUsed="1"/>
+    <w:lsdException w:name="HTML Address" w:semiHidden="1" w:unhideWhenUsed="1"/>
+    <w:lsdException w:name="HTML Cite" w:semiHidden="1" w:unhideWhenUsed="1"/>
+    <w:lsdException w:name="HTML Code" w:semiHidden="1" w:unhideWhenUsed="1"/>
+    <w:lsdException w:name="HTML Definition" w:semiHidden="1" w:unhideWhenUsed="1"/>
+    <w:lsdException w:name="HTML Keyboard" w:semiHidden="1" w:unhideWhenUsed="1"/>
+    <w:lsdException w:name="HTML Preformatted" w:semiHidden="1" w:unhideWhenUsed="1"/>
+    <w:lsdException w:name="HTML Sample" w:semiHidden="1" w:unhideWhenUsed="1"/>
+    <w:lsdException w:name="HTML Typewriter" w:semiHidden="1" w:unhideWhenUsed="1"/>
+    <w:lsdException w:name="HTML Variable" w:semiHidden="1" w:unhideWhenUsed="1"/>
+    <w:lsdException w:name="Normal Table" w:semiHidden="1" w:unhideWhenUsed="1"/>
+    <w:lsdException w:name="annotation subject" w:semiHidden="1" w:unhideWhenUsed="1"/>
+    <w:lsdException w:name="No List" w:semiHidden="1" w:unhideWhenUsed="1"/>
+    <w:lsdException w:name="Outline List 1" w:semiHidden="1" w:unhideWhenUsed="1"/>
+    <w:lsdException w:name="Outline List 2" w:semiHidden="1" w:unhideWhenUsed="1"/>
+    <w:lsdException w:name="Outline List 3" w:semiHidden="1" w:unhideWhenUsed="1"/>
+    <w:lsdException w:name="Table Simple 1" w:semiHidden="1" w:unhideWhenUsed="1"/>
+    <w:lsdException w:name="Table Simple 2" w:semiHidden="1" w:unhideWhenUsed="1"/>
+    <w:lsdException w:name="Table Simple 3" w:semiHidden="1" w:unhideWhenUsed="1"/>
+    <w:lsdException w:name="Table Classic 1" w:semiHidden="1" w:unhideWhenUsed="1"/>
+    <w:lsdException w:name="Table Classic 2" w:semiHidden="1" w:unhideWhenUsed="1"/>
+    <w:lsdException w:name="Table Classic 3" w:semiHidden="1" w:unhideWhenUsed="1"/>
+    <w:lsdException w:name="Table Classic 4" w:semiHidden="1" w:unhideWhenUsed="1"/>
+    <w:lsdException w:name="Table Colorful 1" w:semiHidden="1" w:unhideWhenUsed="1"/>
+    <w:lsdException w:name="Table Colorful 2" w:semiHidden="1" w:unhideWhenUsed="1"/>
+    <w:lsdException w:name="Table Colorful 3" w:semiHidden="1" w:unhideWhenUsed="1"/>
+    <w:lsdException w:name="Table Columns 1" w:semiHidden="1" w:unhideWhenUsed="1"/>
+    <w:lsdException w:name="Table Columns 2" w:semiHidden="1" w:unhideWhenUsed="1"/>
+    <w:lsdException w:name="Table Columns 3" w:semiHidden="1" w:unhideWhenUsed="1"/>
+    <w:lsdException w:name="Table Columns 4" w:semiHidden="1" w:unhideWhenUsed="1"/>
+    <w:lsdException w:name="Table Columns 5" w:semiHidden="1" w:unhideWhenUsed="1"/>
+    <w:lsdException w:name="Table Grid 1" w:semiHidden="1" w:unhideWhenUsed="1"/>
+    <w:lsdException w:name="Table Grid 2" w:semiHidden="1" w:unhideWhenUsed="1"/>
+    <w:lsdException w:name="Table Grid 3" w:semiHidden="1" w:unhideWhenUsed="1"/>
+    <w:lsdException w:name="Table Grid 4" w:semiHidden="1" w:unhideWhenUsed="1"/>
+    <w:lsdException w:name="Table Grid 5" w:semiHidden="1" w:unhideWhenUsed="1"/>
+    <w:lsdException w:name="Table Grid 6" w:semiHidden="1" w:unhideWhenUsed="1"/>
+    <w:lsdException w:name="Table Grid 7" w:semiHidden="1" w:unhideWhenUsed="1"/>
+    <w:lsdException w:name="Table Grid 8" w:semiHidden="1" w:unhideWhenUsed="1"/>
+    <w:lsdException w:name="Table List 1" w:semiHidden="1" w:unhideWhenUsed="1"/>
+    <w:lsdException w:name="Table List 2" w:semiHidden="1" w:unhideWhenUsed="1"/>
+    <w:lsdException w:name="Table List 3" w:semiHidden="1" w:unhideWhenUsed="1"/>
+    <w:lsdException w:name="Table List 4" w:semiHidden="1" w:unhideWhenUsed="1"/>
+    <w:lsdException w:name="Table List 5" w:semiHidden="1" w:unhideWhenUsed="1"/>
+    <w:lsdException w:name="Table List 6" w:semiHidden="1" w:unhideWhenUsed="1"/>
+    <w:lsdException w:name="Table List 7" w:semiHidden="1" w:unhideWhenUsed="1"/>
+    <w:lsdException w:name="Table List 8" w:semiHidden="1" w:unhideWhenUsed="1"/>
+    <w:lsdException w:name="Table 3D effects 1" w:semiHidden="1" w:unhideWhenUsed="1"/>
+    <w:lsdException w:name="Table 3D effects 2" w:semiHidden="1" w:unhideWhenUsed="1"/>
+    <w:lsdException w:name="Table 3D effects 3" w:semiHidden="1" w:unhideWhenUsed="1"/>
+    <w:lsdException w:name="Table Contemporary" w:semiHidden="1" w:unhideWhenUsed="1"/>
+    <w:lsdException w:name="Table Elegant" w:semiHidden="1" w:unhideWhenUsed="1"/>
+    <w:lsdException w:name="Table Professional" w:semiHidden="1" w:unhideWhenUsed="1"/>
+    <w:lsdException w:name="Table Subtle 1" w:semiHidden="1" w:unhideWhenUsed="1"/>
+    <w:lsdException w:name="Table Subtle 2" w:semiHidden="1" w:unhideWhenUsed="1"/>
+    <w:lsdException w:name="Table Web 1" w:semiHidden="1" w:unhideWhenUsed="1"/>
+    <w:lsdException w:name="Table Web 2" w:semiHidden="1" w:unhideWhenUsed="1"/>
+    <w:lsdException w:name="Table Web 3" w:semiHidden="1" w:unhideWhenUsed="1"/>
+    <w:lsdException w:name="Balloon Text" w:semiHidden="1" w:unhideWhenUsed="1"/>
+    <w:lsdException w:name="Table Grid" w:uiPriority="59"/>
+    <w:lsdException w:name="Table Theme" w:semiHidden="1" w:unhideWhenUsed="1"/>
+    <w:lsdException w:name="Placeholder Text" w:semiHidden="1"/>
+    <w:lsdException w:name="No Spacing" w:uiPriority="1" w:qFormat="1"/>
+    <w:lsdException w:name="Light Shading" w:uiPriority="60"/>
+    <w:lsdException w:name="Light List" w:uiPriority="61"/>
+    <w:lsdException w:name="Light Grid" w:uiPriority="62"/>
+    <w:lsdException w:name="Medium Shading 1" w:uiPriority="63"/>
+    <w:lsdException w:name="Medium Shading 2" w:uiPriority="64"/>
+    <w:lsdException w:name="Medium List 1" w:uiPriority="65"/>
+    <w:lsdException w:name="Medium List 2" w:uiPriority="66"/>
+    <w:lsdException w:name="Medium Grid 1" w:uiPriority="67"/>
+    <w:lsdException w:name="Medium Grid 2" w:uiPriority="68"/>
+    <w:lsdException w:name="Medium Grid 3" w:uiPriority="69"/>
+    <w:lsdException w:name="Dark List" w:uiPriority="70"/>
+    <w:lsdException w:name="Colorful Shading" w:uiPriority="71"/>
+    <w:lsdException w:name="Colorful List" w:uiPriority="72"/>
+    <w:lsdException w:name="Colorful Grid" w:uiPriority="73"/>
+    <w:lsdException w:name="Light Shading Accent 1" w:uiPriority="60"/>
+    <w:lsdException w:name="Light List Accent 1" w:uiPriority="61"/>
+    <w:lsdException w:name="Light Grid Accent 1" w:uiPriority="62"/>
+    <w:lsdException w:name="Medium Shading 1 Accent 1" w:uiPriority="63"/>
+    <w:lsdException w:name="Medium Shading 2 Accent 1" w:uiPriority="64"/>
+    <w:lsdException w:name="Medium List 1 Accent 1" w:uiPriority="65"/>
+    <w:lsdException w:name="Revision" w:semiHidden="1"/>
+    <w:lsdException w:name="List Paragraph" w:uiPriority="34" w:qFormat="1"/>
+    <w:lsdException w:name="Quote" w:uiPriority="29" w:qFormat="1"/>
+    <w:lsdException w:name="Intense Quote" w:uiPriority="30" w:qFormat="1"/>
+    <w:lsdException w:name="Medium List 2 Accent 1" w:uiPriority="66"/>
+    <w:lsdException w:name="Medium Grid 1 Accent 1" w:uiPriority="67"/>
+    <w:lsdException w:name="Medium Grid 2 Accent 1" w:uiPriority="68"/>
+    <w:lsdException w:name="Medium Grid 3 Accent 1" w:uiPriority="69"/>
+    <w:lsdException w:name="Dark List Accent 1" w:uiPriority="70"/>
+    <w:lsdException w:name="Colorful Shading Accent 1" w:uiPriority="71"/>
+    <w:lsdException w:name="Colorful List Accent 1" w:uiPriority="72"/>
+    <w:lsdException w:name="Colorful Grid Accent 1" w:uiPriority="73"/>
+    <w:lsdException w:name="Light Shading Accent 2" w:uiPriority="60"/>
+    <w:lsdException w:name="Light List Accent 2" w:uiPriority="61"/>
+    <w:lsdException w:name="Light Grid Accent 2" w:uiPriority="62"/>
+    <w:lsdException w:name="Medium Shading 1 Accent 2" w:uiPriority="63"/>
+    <w:lsdException w:name="Medium Shading 2 Accent 2" w:uiPriority="64"/>
+    <w:lsdException w:name="Medium List 1 Accent 2" w:uiPriority="65"/>
+    <w:lsdException w:name="Medium List 2 Accent 2" w:uiPriority="66"/>
+    <w:lsdException w:name="Medium Grid 1 Accent 2" w:uiPriority="67"/>
+    <w:lsdException w:name="Medium Grid 2 Accent 2" w:uiPriority="68"/>
+    <w:lsdException w:name="Medium Grid 3 Accent 2" w:uiPriority="69"/>
+    <w:lsdException w:name="Dark List Accent 2" w:uiPriority="70"/>
+    <w:lsdException w:name="Colorful Shading Accent 2" w:uiPriority="71"/>
+    <w:lsdException w:name="Colorful List Accent 2" w:uiPriority="72"/>
+    <w:lsdException w:name="Colorful Grid Accent 2" w:uiPriority="73"/>
+    <w:lsdException w:name="Light Shading Accent 3" w:uiPriority="60"/>
+    <w:lsdException w:name="Light List Accent 3" w:uiPriority="61"/>
+    <w:lsdException w:name="Light Grid Accent 3" w:uiPriority="62"/>
+    <w:lsdException w:name="Medium Shading 1 Accent 3" w:uiPriority="63"/>
+    <w:lsdException w:name="Medium Shading 2 Accent 3" w:uiPriority="64"/>
+    <w:lsdException w:name="Medium List 1 Accent 3" w:uiPriority="65"/>
+    <w:lsdException w:name="Medium List 2 Accent 3" w:uiPriority="66"/>
+    <w:lsdException w:name="Medium Grid 1 Accent 3" w:uiPriority="67"/>
+    <w:lsdException w:name="Medium Grid 2 Accent 3" w:uiPriority="68"/>
+    <w:lsdException w:name="Medium Grid 3 Accent 3" w:uiPriority="69"/>
+    <w:lsdException w:name="Dark List Accent 3" w:uiPriority="70"/>
+    <w:lsdException w:name="Colorful Shading Accent 3" w:uiPriority="71"/>
+    <w:lsdException w:name="Colorful List Accent 3" w:uiPriority="72"/>
+    <w:lsdException w:name="Colorful Grid Accent 3" w:uiPriority="73"/>
+    <w:lsdException w:name="Light Shading Accent 4" w:uiPriority="60"/>
+    <w:lsdException w:name="Light List Accent 4" w:uiPriority="61"/>
+    <w:lsdException w:name="Light Grid Accent 4" w:uiPriority="62"/>
+    <w:lsdException w:name="Medium Shading 1 Accent 4" w:uiPriority="63"/>
+    <w:lsdException w:name="Medium Shading 2 Accent 4" w:uiPriority="64"/>
+    <w:lsdException w:name="Medium List 1 Accent 4" w:uiPriority="65"/>
+    <w:lsdException w:name="Medium List 2 Accent 4" w:uiPriority="66"/>
+    <w:lsdException w:name="Medium Grid 1 Accent 4" w:uiPriority="67"/>
+    <w:lsdException w:name="Medium Grid 2 Accent 4" w:uiPriority="68"/>
+    <w:lsdException w:name="Medium Grid 3 Accent 4" w:uiPriority="69"/>
+    <w:lsdException w:name="Dark List Accent 4" w:uiPriority="70"/>
+    <w:lsdException w:name="Colorful Shading Accent 4" w:uiPriority="71"/>
+    <w:lsdException w:name="Colorful List Accent 4" w:uiPriority="72"/>
+    <w:lsdException w:name="Colorful Grid Accent 4" w:uiPriority="73"/>
+    <w:lsdException w:name="Light Shading Accent 5" w:uiPriority="60"/>
+    <w:lsdException w:name="Light List Accent 5" w:uiPriority="61"/>
+    <w:lsdException w:name="Light Grid Accent 5" w:uiPriority="62"/>
+    <w:lsdException w:name="Medium Shading 1 Accent 5" w:uiPriority="63"/>
+    <w:lsdException w:name="Medium Shading 2 Accent 5" w:uiPriority="64"/>
+    <w:lsdException w:name="Medium List 1 Accent 5" w:uiPriority="65"/>
+    <w:lsdException w:name="Medium List 2 Accent 5" w:uiPriority="66"/>
+    <w:lsdException w:name="Medium Grid 1 Accent 5" w:uiPriority="67"/>
+    <w:lsdException w:name="Medium Grid 2 Accent 5" w:uiPriority="68"/>
+    <w:lsdException w:name="Medium Grid 3 Accent 5" w:uiPriority="69"/>
+    <w:lsdException w:name="Dark List Accent 5" w:uiPriority="70"/>
+    <w:lsdException w:name="Colorful Shading Accent 5" w:uiPriority="71"/>
+    <w:lsdException w:name="Colorful List Accent 5" w:uiPriority="72"/>
+    <w:lsdException w:name="Colorful Grid Accent 5" w:uiPriority="73"/>
+    <w:lsdException w:name="Light Shading Accent 6" w:uiPriority="60"/>
+    <w:lsdException w:name="Light List Accent 6" w:uiPriority="61"/>
+    <w:lsdException w:name="Light Grid Accent 6" w:uiPriority="62"/>
+    <w:lsdException w:name="Medium Shading 1 Accent 6" w:uiPriority="63"/>
+    <w:lsdException w:name="Medium Shading 2 Accent 6" w:uiPriority="64"/>
+    <w:lsdException w:name="Medium List 1 Accent 6" w:uiPriority="65"/>
+    <w:lsdException w:name="Medium List 2 Accent 6" w:uiPriority="66"/>
+    <w:lsdException w:name="Medium Grid 1 Accent 6" w:uiPriority="67"/>
+    <w:lsdException w:name="Medium Grid 2 Accent 6" w:uiPriority="68"/>
+    <w:lsdException w:name="Medium Grid 3 Accent 6" w:uiPriority="69"/>
+    <w:lsdException w:name="Dark List Accent 6" w:uiPriority="70"/>
+    <w:lsdException w:name="Colorful Shading Accent 6" w:uiPriority="71"/>
+    <w:lsdException w:name="Colorful List Accent 6" w:uiPriority="72"/>
+    <w:lsdException w:name="Colorful Grid Accent 6" w:uiPriority="73"/>
+    <w:lsdException w:name="Subtle Emphasis" w:uiPriority="19" w:qFormat="1"/>
+    <w:lsdException w:name="Intense Emphasis" w:uiPriority="21" w:qFormat="1"/>
+    <w:lsdException w:name="Subtle Reference" w:uiPriority="31" w:qFormat="1"/>
+    <w:lsdException w:name="Intense Reference" w:uiPriority="32" w:qFormat="1"/>
+    <w:lsdException w:name="Book Title" w:uiPriority="33" w:qFormat="1"/>
+    <w:lsdException w:name="Bibliography" w:semiHidden="1" w:uiPriority="37" w:unhideWhenUsed="1"/>
+    <w:lsdException w:name="TOC Heading" w:semiHidden="1" w:uiPriority="39" w:unhideWhenUsed="1" w:qFormat="1"/>
+    <w:lsdException w:name="Plain Table 1" w:uiPriority="41"/>
+    <w:lsdException w:name="Plain Table 2" w:uiPriority="42"/>
+    <w:lsdException w:name="Plain Table 3" w:uiPriority="43"/>
+    <w:lsdException w:name="Plain Table 4" w:uiPriority="44"/>
+    <w:lsdException w:name="Plain Table 5" w:uiPriority="45"/>
+    <w:lsdException w:name="Grid Table Light" w:uiPriority="40"/>
+    <w:lsdException w:name="Grid Table 1 Light" w:uiPriority="46"/>
+    <w:lsdException w:name="Grid Table 2" w:uiPriority="47"/>
+    <w:lsdException w:name="Grid Table 3" w:uiPriority="48"/>
+    <w:lsdException w:name="Grid Table 4" w:uiPriority="49"/>
+    <w:lsdException w:name="Grid Table 5 Dark" w:uiPriority="50"/>
+    <w:lsdException w:name="Grid Table 6 Colorful" w:uiPriority="51"/>
+    <w:lsdException w:name="Grid Table 7 Colorful" w:uiPriority="52"/>
+    <w:lsdException w:name="Grid Table 1 Light Accent 1" w:uiPriority="46"/>
+    <w:lsdException w:name="Grid Table 2 Accent 1" w:uiPriority="47"/>
+    <w:lsdException w:name="Grid Table 3 Accent 1" w:uiPriority="48"/>
+    <w:lsdException w:name="Grid Table 4 Accent 1" w:uiPriority="49"/>
+    <w:lsdException w:name="Grid Table 5 Dark Accent 1" w:uiPriority="50"/>
+    <w:lsdException w:name="Grid Table 6 Colorful Accent 1" w:uiPriority="51"/>
+    <w:lsdException w:name="Grid Table 7 Colorful Accent 1" w:uiPriority="52"/>
+    <w:lsdException w:name="Grid Table 1 Light Accent 2" w:uiPriority="46"/>
+    <w:lsdException w:name="Grid Table 2 Accent 2" w:uiPriority="47"/>
+    <w:lsdException w:name="Grid Table 3 Accent 2" w:uiPriority="48"/>
+    <w:lsdException w:name="Grid Table 4 Accent 2" w:uiPriority="49"/>
+    <w:lsdException w:name="Grid Table 5 Dark Accent 2" w:uiPriority="50"/>
+    <w:lsdException w:name="Grid Table 6 Colorful Accent 2" w:uiPriority="51"/>
+    <w:lsdException w:name="Grid Table 7 Colorful Accent 2" w:uiPriority="52"/>
+    <w:lsdException w:name="Grid Table 1 Light Accent 3" w:uiPriority="46"/>
+    <w:lsdException w:name="Grid Table 2 Accent 3" w:uiPriority="47"/>
+    <w:lsdException w:name="Grid Table 3 Accent 3" w:uiPriority="48"/>
+    <w:lsdException w:name="Grid Table 4 Accent 3" w:uiPriority="49"/>
+    <w:lsdException w:name="Grid Table 5 Dark Accent 3" w:uiPriority="50"/>
+    <w:lsdException w:name="Grid Table 6 Colorful Accent 3" w:uiPriority="51"/>
+    <w:lsdException w:name="Grid Table 7 Colorful Accent 3" w:uiPriority="52"/>
+    <w:lsdException w:name="Grid Table 1 Light Accent 4" w:uiPriority="46"/>
+    <w:lsdException w:name="Grid Table 2 Accent 4" w:uiPriority="47"/>
+    <w:lsdException w:name="Grid Table 3 Accent 4" w:uiPriority="48"/>
+    <w:lsdException w:name="Grid Table 4 Accent 4" w:uiPriority="49"/>
+    <w:lsdException w:name="Grid Table 5 Dark Accent 4" w:uiPriority="50"/>
+    <w:lsdException w:name="Grid Table 6 Colorful Accent 4" w:uiPriority="51"/>
+    <w:lsdException w:name="Grid Table 7 Colorful Accent 4" w:uiPriority="52"/>
+    <w:lsdException w:name="Grid Table 1 Light Accent 5" w:uiPriority="46"/>
+    <w:lsdException w:name="Grid Table 2 Accent 5" w:uiPriority="47"/>
+    <w:lsdException w:name="Grid Table 3 Accent 5" w:uiPriority="48"/>
+    <w:lsdException w:name="Grid Table 4 Accent 5" w:uiPriority="49"/>
+    <w:lsdException w:name="Grid Table 5 Dark Accent 5" w:uiPriority="50"/>
+    <w:lsdException w:name="Grid Table 6 Colorful Accent 5" w:uiPriority="51"/>
+    <w:lsdException w:name="Grid Table 7 Colorful Accent 5" w:uiPriority="52"/>
+    <w:lsdException w:name="Grid Table 1 Light Accent 6" w:uiPriority="46"/>
+    <w:lsdException w:name="Grid Table 2 Accent 6" w:uiPriority="47"/>
+    <w:lsdException w:name="Grid Table 3 Accent 6" w:uiPriority="48"/>
+    <w:lsdException w:name="Grid Table 4 Accent 6" w:uiPriority="49"/>
+    <w:lsdException w:name="Grid Table 5 Dark Accent 6" w:uiPriority="50"/>
+    <w:lsdException w:name="Grid Table 6 Colorful Accent 6" w:uiPriority="51"/>
+    <w:lsdException w:name="Grid Table 7 Colorful Accent 6" w:uiPriority="52"/>
+    <w:lsdException w:name="List Table 1 Light" w:uiPriority="46"/>
+    <w:lsdException w:name="List Table 2" w:uiPriority="47"/>
+    <w:lsdException w:name="List Table 3" w:uiPriority="48"/>
+    <w:lsdException w:name="List Table 4" w:uiPriority="49"/>
+    <w:lsdException w:name="List Table 5 Dark" w:uiPriority="50"/>
+    <w:lsdException w:name="List Table 6 Colorful" w:uiPriority="51"/>
+    <w:lsdException w:name="List Table 7 Colorful" w:uiPriority="52"/>
+    <w:lsdException w:name="List Table 1 Light Accent 1" w:uiPriority="46"/>
+    <w:lsdException w:name="List Table 2 Accent 1" w:uiPriority="47"/>
+    <w:lsdException w:name="List Table 3 Accent 1" w:uiPriority="48"/>
+    <w:lsdException w:name="List Table 4 Accent 1" w:uiPriority="49"/>
+    <w:lsdException w:name="List Table 5 Dark Accent 1" w:uiPriority="50"/>
+    <w:lsdException w:name="List Table 6 Colorful Accent 1" w:uiPriority="51"/>
+    <w:lsdException w:name="List Table 7 Colorful Accent 1" w:uiPriority="52"/>
+    <w:lsdException w:name="List Table 1 Light Accent 2" w:uiPriority="46"/>
+    <w:lsdException w:name="List Table 2 Accent 2" w:uiPriority="47"/>
+    <w:lsdException w:name="List Table 3 Accent 2" w:uiPriority="48"/>
+    <w:lsdException w:name="List Table 4 Accent 2" w:uiPriority="49"/>
+    <w:lsdException w:name="List Table 5 Dark Accent 2" w:uiPriority="50"/>
+    <w:lsdException w:name="List Table 6 Colorful Accent 2" w:uiPriority="51"/>
+    <w:lsdException w:name="List Table 7 Colorful Accent 2" w:uiPriority="52"/>
+    <w:lsdException w:name="List Table 1 Light Accent 3" w:uiPriority="46"/>
+    <w:lsdException w:name="List Table 2 Accent 3" w:uiPriority="47"/>
+    <w:lsdException w:name="List Table 3 Accent 3" w:uiPriority="48"/>
+    <w:lsdException w:name="List Table 4 Accent 3" w:uiPriority="49"/>
+    <w:lsdException w:name="List Table 5 Dark Accent 3" w:uiPriority="50"/>
+    <w:lsdException w:name="List Table 6 Colorful Accent 3" w:uiPriority="51"/>
+    <w:lsdException w:name="List Table 7 Colorful Accent 3" w:uiPriority="52"/>
+    <w:lsdException w:name="List Table 1 Light Accent 4" w:uiPriority="46"/>
+    <w:lsdException w:name="List Table 2 Accent 4" w:uiPriority="47"/>
+    <w:lsdException w:name="List Table 3 Accent 4" w:uiPriority="48"/>
+    <w:lsdException w:name="List Table 4 Accent 4" w:uiPriority="49"/>
+    <w:lsdException w:name="List Table 5 Dark Accent 4" w:uiPriority="50"/>
+    <w:lsdException w:name="List Table 6 Colorful Accent 4" w:uiPriority="51"/>
+    <w:lsdException w:name="List Table 7 Colorful Accent 4" w:uiPriority="52"/>
+    <w:lsdException w:name="List Table 1 Light Accent 5" w:uiPriority="46"/>
+    <w:lsdException w:name="List Table 2 Accent 5" w:uiPriority="47"/>
+    <w:lsdException w:name="List Table 3 Accent 5" w:uiPriority="48"/>
+    <w:lsdException w:name="List Table 4 Accent 5" w:uiPriority="49"/>
+    <w:lsdException w:name="List Table 5 Dark Accent 5" w:uiPriority="50"/>
+    <w:lsdException w:name="List Table 6 Colorful Accent 5" w:uiPriority="51"/>
+    <w:lsdException w:name="List Table 7 Colorful Accent 5" w:uiPriority="52"/>
+    <w:lsdException w:name="List Table 1 Light Accent 6" w:uiPriority="46"/>
+    <w:lsdException w:name="List Table 2 Accent 6" w:uiPriority="47"/>
+    <w:lsdException w:name="List Table 3 Accent 6" w:uiPriority="48"/>
+    <w:lsdException w:name="List Table 4 Accent 6" w:uiPriority="49"/>
+    <w:lsdException w:name="List Table 5 Dark Accent 6" w:uiPriority="50"/>
+    <w:lsdException w:name="List Table 6 Colorful Accent 6" w:uiPriority="51"/>
+    <w:lsdException w:name="List Table 7 Colorful Accent 6" w:uiPriority="52"/>
   </w:latentStyles>
   <w:style w:type="paragraph" w:default="1" w:styleId="Normal">
     <w:name w:val="Normal"/>
@@ -2778,7 +3005,6 @@
     <w:uiPriority w:val="99"/>
     <w:semiHidden/>
     <w:unhideWhenUsed/>
-    <w:qFormat/>
     <w:tblPr>
       <w:tblInd w:w="0" w:type="dxa"/>
       <w:tblCellMar>

</xml_diff>